<commit_message>
modified the docx matrixes
</commit_message>
<xml_diff>
--- a/docxtemplating/matrice_mise_en_demeure.docx
+++ b/docxtemplating/matrice_mise_en_demeure.docx
@@ -1,19 +1,7 @@
 
 <file path=word/document.xml><?xml version="1.0" encoding="utf-8"?>
-<w:document xmlns:wpc="http://schemas.microsoft.com/office/word/2010/wordprocessingCanvas" xmlns:cx="http://schemas.microsoft.com/office/drawing/2014/chartex" xmlns:cx1="http://schemas.microsoft.com/office/drawing/2015/9/8/chartex" xmlns:cx2="http://schemas.microsoft.com/office/drawing/2015/10/21/chartex" xmlns:cx3="http://schemas.microsoft.com/office/drawing/2016/5/9/chartex" xmlns:cx4="http://schemas.microsoft.com/office/drawing/2016/5/10/chartex" xmlns:cx5="http://schemas.microsoft.com/office/drawing/2016/5/11/chartex" xmlns:cx6="http://schemas.microsoft.com/office/drawing/2016/5/12/chartex" xmlns:cx7="http://schemas.microsoft.com/office/drawing/2016/5/13/chartex" xmlns:cx8="http://schemas.microsoft.com/office/drawing/2016/5/14/chartex" xmlns:mc="http://schemas.openxmlformats.org/markup-compatibility/2006" xmlns:aink="http://schemas.microsoft.com/office/drawing/2016/ink" xmlns:am3d="http://schemas.microsoft.com/office/drawing/2017/model3d" xmlns:o="urn:schemas-microsoft-com:office:office" xmlns:r="http://schemas.openxmlformats.org/officeDocument/2006/relationships" xmlns:m="http://schemas.openxmlformats.org/officeDocument/2006/math" xmlns:v="urn:schemas-microsoft-com:vml" xmlns:wp14="http://schemas.microsoft.com/office/word/2010/wordprocessingDrawing" xmlns:wp="http://schemas.openxmlformats.org/drawingml/2006/wordprocessingDrawing" xmlns:w10="urn:schemas-microsoft-com:office:word" xmlns:w="http://schemas.openxmlformats.org/wordprocessingml/2006/main" xmlns:w14="http://schemas.microsoft.com/office/word/2010/wordml" xmlns:w15="http://schemas.microsoft.com/office/word/2012/wordml" xmlns:w16cid="http://schemas.microsoft.com/office/word/2016/wordml/cid" xmlns:w16se="http://schemas.microsoft.com/office/word/2015/wordml/symex" xmlns:wpg="http://schemas.microsoft.com/office/word/2010/wordprocessingGroup" xmlns:wpi="http://schemas.microsoft.com/office/word/2010/wordprocessingInk" xmlns:wne="http://schemas.microsoft.com/office/word/2006/wordml" xmlns:wps="http://schemas.microsoft.com/office/word/2010/wordprocessingShape" mc:Ignorable="w14 w15 w16se w16cid wp14">
+<w:document xmlns:wpc="http://schemas.microsoft.com/office/word/2010/wordprocessingCanvas" xmlns:cx="http://schemas.microsoft.com/office/drawing/2014/chartex" xmlns:cx1="http://schemas.microsoft.com/office/drawing/2015/9/8/chartex" xmlns:mc="http://schemas.openxmlformats.org/markup-compatibility/2006" xmlns:o="urn:schemas-microsoft-com:office:office" xmlns:r="http://schemas.openxmlformats.org/officeDocument/2006/relationships" xmlns:m="http://schemas.openxmlformats.org/officeDocument/2006/math" xmlns:v="urn:schemas-microsoft-com:vml" xmlns:wp14="http://schemas.microsoft.com/office/word/2010/wordprocessingDrawing" xmlns:wp="http://schemas.openxmlformats.org/drawingml/2006/wordprocessingDrawing" xmlns:w10="urn:schemas-microsoft-com:office:word" xmlns:w="http://schemas.openxmlformats.org/wordprocessingml/2006/main" xmlns:w14="http://schemas.microsoft.com/office/word/2010/wordml" xmlns:w15="http://schemas.microsoft.com/office/word/2012/wordml" xmlns:w16se="http://schemas.microsoft.com/office/word/2015/wordml/symex" xmlns:wpg="http://schemas.microsoft.com/office/word/2010/wordprocessingGroup" xmlns:wpi="http://schemas.microsoft.com/office/word/2010/wordprocessingInk" xmlns:wne="http://schemas.microsoft.com/office/word/2006/wordml" xmlns:wps="http://schemas.microsoft.com/office/word/2010/wordprocessingShape" mc:Ignorable="w14 w15 w16se wp14">
   <w:body>
-    <w:p>
-      <w:pPr>
-        <w:spacing w:after="0" w:line="300" w:lineRule="exact"/>
-        <w:ind w:firstLine="4536"/>
-        <w:jc w:val="both"/>
-        <w:rPr>
-          <w:rFonts w:ascii="Garamond" w:hAnsi="Garamond"/>
-          <w:color w:val="000000" w:themeColor="text1"/>
-          <w:lang w:val="fr-FR"/>
-        </w:rPr>
-      </w:pPr>
-    </w:p>
     <w:p>
       <w:pPr>
         <w:pStyle w:val="Standard"/>
@@ -53,6 +41,16 @@
           <w:lang w:val="fr-FR"/>
         </w:rPr>
       </w:pPr>
+    </w:p>
+    <w:p>
+      <w:pPr>
+        <w:spacing w:after="0" w:line="300" w:lineRule="exact"/>
+        <w:ind w:left="4536"/>
+        <w:rPr>
+          <w:rFonts w:ascii="Garamond" w:hAnsi="Garamond"/>
+          <w:lang w:val="fr-FR"/>
+        </w:rPr>
+      </w:pPr>
       <w:r>
         <w:rPr>
           <w:rFonts w:ascii="Garamond" w:hAnsi="Garamond"/>
@@ -547,7 +545,7 @@
     </w:p>
     <w:p>
       <w:pPr>
-        <w:pStyle w:val="Titre1"/>
+        <w:pStyle w:val="Heading1"/>
         <w:spacing w:after="0" w:line="300" w:lineRule="exact"/>
         <w:ind w:left="0"/>
         <w:jc w:val="both"/>
@@ -656,7 +654,7 @@
     </w:p>
     <w:p>
       <w:pPr>
-        <w:pStyle w:val="Titre1"/>
+        <w:pStyle w:val="Heading1"/>
         <w:spacing w:after="0" w:line="300" w:lineRule="exact"/>
         <w:ind w:left="0"/>
         <w:jc w:val="both"/>
@@ -1549,7 +1547,7 @@
     </w:p>
     <w:tbl>
       <w:tblPr>
-        <w:tblStyle w:val="Grilledutableau"/>
+        <w:tblStyle w:val="TableGrid"/>
         <w:tblW w:w="0" w:type="auto"/>
         <w:tblLook w:val="04A0" w:firstRow="1" w:lastRow="0" w:firstColumn="1" w:lastColumn="0" w:noHBand="0" w:noVBand="1"/>
       </w:tblPr>
@@ -1586,17 +1584,7 @@
                 <w:color w:val="000000" w:themeColor="text1"/>
                 <w:lang w:val="fr-FR"/>
               </w:rPr>
-              <w:t>D</w:t>
-            </w:r>
-            <w:r>
-              <w:rPr>
-                <w:rFonts w:ascii="Garamond" w:hAnsi="Garamond" w:cs="Arial"/>
-                <w:b/>
-                <w:color w:val="000000" w:themeColor="text1"/>
-                <w:lang w:val="fr-FR"/>
-              </w:rPr>
-              <w:lastRenderedPageBreak/>
-              <w:t>ocument</w:t>
+              <w:t>Document</w:t>
             </w:r>
           </w:p>
         </w:tc>
@@ -1623,7 +1611,6 @@
                 <w:color w:val="000000" w:themeColor="text1"/>
                 <w:lang w:val="fr-FR"/>
               </w:rPr>
-              <w:lastRenderedPageBreak/>
               <w:t>N°</w:t>
             </w:r>
           </w:p>
@@ -1651,17 +1638,7 @@
                 <w:color w:val="000000" w:themeColor="text1"/>
                 <w:lang w:val="fr-FR"/>
               </w:rPr>
-              <w:t>D</w:t>
-            </w:r>
-            <w:r>
-              <w:rPr>
-                <w:rFonts w:ascii="Garamond" w:hAnsi="Garamond" w:cs="Arial"/>
-                <w:b/>
-                <w:color w:val="000000" w:themeColor="text1"/>
-                <w:lang w:val="fr-FR"/>
-              </w:rPr>
-              <w:lastRenderedPageBreak/>
-              <w:t>ate</w:t>
+              <w:t>Date</w:t>
             </w:r>
           </w:p>
         </w:tc>
@@ -1688,7 +1665,6 @@
                 <w:color w:val="000000" w:themeColor="text1"/>
                 <w:lang w:val="fr-FR"/>
               </w:rPr>
-              <w:lastRenderedPageBreak/>
               <w:t>Montant</w:t>
             </w:r>
             <w:r>
@@ -1706,7 +1682,6 @@
                 <w:color w:val="000000" w:themeColor="text1"/>
                 <w:lang w:val="fr-FR"/>
               </w:rPr>
-              <w:lastRenderedPageBreak/>
               <w:t>{#</w:t>
             </w:r>
             <w:proofErr w:type="spellStart"/>
@@ -1742,25 +1717,7 @@
                 <w:color w:val="000000" w:themeColor="text1"/>
                 <w:lang w:val="fr-FR"/>
               </w:rPr>
-              <w:t xml:space="preserve"> {</w:t>
-            </w:r>
-            <w:proofErr w:type="gramStart"/>
-            <w:r>
-              <w:rPr>
-                <w:rFonts w:ascii="Garamond" w:hAnsi="Garamond" w:cs="Arial"/>
-                <w:color w:val="000000" w:themeColor="text1"/>
-                <w:lang w:val="fr-FR"/>
-              </w:rPr>
-              <w:t>/}{</w:t>
-            </w:r>
-            <w:proofErr w:type="gramEnd"/>
-            <w:r>
-              <w:rPr>
-                <w:rFonts w:ascii="Garamond" w:hAnsi="Garamond" w:cs="Arial"/>
-                <w:color w:val="000000" w:themeColor="text1"/>
-                <w:lang w:val="fr-FR"/>
-              </w:rPr>
-              <w:t>#</w:t>
+              <w:t xml:space="preserve"> {/}{#</w:t>
             </w:r>
             <w:proofErr w:type="spellStart"/>
             <w:r>
@@ -1832,7 +1789,6 @@
                 <w:lang w:val="fr-FR"/>
               </w:rPr>
             </w:pPr>
-            <w:proofErr w:type="spellStart"/>
             <w:r>
               <w:rPr>
                 <w:rFonts w:ascii="Garamond" w:hAnsi="Garamond" w:cs="Arial"/>
@@ -1840,20 +1796,8 @@
                 <w:color w:val="000000" w:themeColor="text1"/>
                 <w:lang w:val="fr-FR"/>
               </w:rPr>
-              <w:lastRenderedPageBreak/>
-              <w:t>Ech</w:t>
-            </w:r>
-            <w:r>
-              <w:rPr>
-                <w:rFonts w:ascii="Garamond" w:hAnsi="Garamond" w:cs="Arial"/>
-                <w:b/>
-                <w:color w:val="000000" w:themeColor="text1"/>
-                <w:lang w:val="fr-FR"/>
-              </w:rPr>
-              <w:lastRenderedPageBreak/>
-              <w:t>éance</w:t>
-            </w:r>
-            <w:proofErr w:type="spellEnd"/>
+              <w:t>Echéance</w:t>
+            </w:r>
           </w:p>
         </w:tc>
         <w:tc>
@@ -1879,7 +1823,6 @@
                 <w:color w:val="000000" w:themeColor="text1"/>
                 <w:lang w:val="fr-FR"/>
               </w:rPr>
-              <w:lastRenderedPageBreak/>
               <w:t>Somme</w:t>
             </w:r>
             <w:r>
@@ -1916,17 +1859,7 @@
                 <w:color w:val="000000" w:themeColor="text1"/>
                 <w:lang w:val="fr-FR"/>
               </w:rPr>
-              <w:t xml:space="preserve"> en </w:t>
-            </w:r>
-            <w:r>
-              <w:rPr>
-                <w:rFonts w:ascii="Garamond" w:hAnsi="Garamond" w:cs="Arial"/>
-                <w:b/>
-                <w:color w:val="000000" w:themeColor="text1"/>
-                <w:lang w:val="fr-FR"/>
-              </w:rPr>
-              <w:lastRenderedPageBreak/>
-              <w:t>€</w:t>
+              <w:t xml:space="preserve"> en €</w:t>
             </w:r>
           </w:p>
         </w:tc>
@@ -1953,7 +1886,6 @@
                 <w:color w:val="000000" w:themeColor="text1"/>
                 <w:lang w:val="fr-FR"/>
               </w:rPr>
-              <w:lastRenderedPageBreak/>
               <w:t>Solde dû</w:t>
             </w:r>
           </w:p>
@@ -1981,7 +1913,16 @@
                 <w:color w:val="000000" w:themeColor="text1"/>
                 <w:lang w:val="fr-FR"/>
               </w:rPr>
-              <w:t>Facture</w:t>
+              <w:t>F</w:t>
+            </w:r>
+            <w:r>
+              <w:rPr>
+                <w:rFonts w:ascii="Garamond" w:hAnsi="Garamond" w:cs="Arial"/>
+                <w:color w:val="000000" w:themeColor="text1"/>
+                <w:lang w:val="fr-FR"/>
+              </w:rPr>
+              <w:lastRenderedPageBreak/>
+              <w:t>acture</w:t>
             </w:r>
           </w:p>
         </w:tc>
@@ -2007,16 +1948,17 @@
                 <w:color w:val="000000" w:themeColor="text1"/>
                 <w:lang w:val="fr-FR"/>
               </w:rPr>
-              <w:t>{#</w:t>
-            </w:r>
-            <w:proofErr w:type="gramStart"/>
-            <w:r>
-              <w:rPr>
-                <w:rFonts w:ascii="Garamond" w:hAnsi="Garamond" w:cs="Arial"/>
-                <w:color w:val="000000" w:themeColor="text1"/>
-                <w:lang w:val="fr-FR"/>
-              </w:rPr>
-              <w:t>factures}</w:t>
+              <w:lastRenderedPageBreak/>
+              <w:t>{#fac</w:t>
+            </w:r>
+            <w:r>
+              <w:rPr>
+                <w:rFonts w:ascii="Garamond" w:hAnsi="Garamond" w:cs="Arial"/>
+                <w:color w:val="000000" w:themeColor="text1"/>
+                <w:lang w:val="fr-FR"/>
+              </w:rPr>
+              <w:lastRenderedPageBreak/>
+              <w:t>tures}</w:t>
             </w:r>
             <w:r>
               <w:rPr>
@@ -2027,7 +1969,6 @@
               <w:t>{</w:t>
             </w:r>
             <w:proofErr w:type="spellStart"/>
-            <w:proofErr w:type="gramEnd"/>
             <w:r>
               <w:rPr>
                 <w:rFonts w:ascii="Garamond" w:hAnsi="Garamond" w:cs="Arial"/>
@@ -2069,26 +2010,26 @@
                 <w:color w:val="000000" w:themeColor="text1"/>
                 <w:lang w:val="fr-FR"/>
               </w:rPr>
+              <w:lastRenderedPageBreak/>
               <w:t>{</w:t>
             </w:r>
             <w:proofErr w:type="spellStart"/>
-            <w:proofErr w:type="gramStart"/>
-            <w:r>
-              <w:rPr>
-                <w:rFonts w:ascii="Garamond" w:hAnsi="Garamond" w:cs="Arial"/>
-                <w:color w:val="000000" w:themeColor="text1"/>
-                <w:lang w:val="fr-FR"/>
-              </w:rPr>
-              <w:t>date</w:t>
-            </w:r>
-            <w:proofErr w:type="gramEnd"/>
-            <w:r>
-              <w:rPr>
-                <w:rFonts w:ascii="Garamond" w:hAnsi="Garamond" w:cs="Arial"/>
-                <w:color w:val="000000" w:themeColor="text1"/>
-                <w:lang w:val="fr-FR"/>
-              </w:rPr>
-              <w:t>_facture</w:t>
+            <w:r>
+              <w:rPr>
+                <w:rFonts w:ascii="Garamond" w:hAnsi="Garamond" w:cs="Arial"/>
+                <w:color w:val="000000" w:themeColor="text1"/>
+                <w:lang w:val="fr-FR"/>
+              </w:rPr>
+              <w:t>d</w:t>
+            </w:r>
+            <w:r>
+              <w:rPr>
+                <w:rFonts w:ascii="Garamond" w:hAnsi="Garamond" w:cs="Arial"/>
+                <w:color w:val="000000" w:themeColor="text1"/>
+                <w:lang w:val="fr-FR"/>
+              </w:rPr>
+              <w:lastRenderedPageBreak/>
+              <w:t>ate_facture</w:t>
             </w:r>
             <w:proofErr w:type="spellEnd"/>
             <w:r>
@@ -2122,16 +2063,8 @@
                 <w:color w:val="000000" w:themeColor="text1"/>
                 <w:lang w:val="fr-FR"/>
               </w:rPr>
-              <w:t>{#</w:t>
-            </w:r>
-            <w:proofErr w:type="gramStart"/>
-            <w:r>
-              <w:rPr>
-                <w:rFonts w:ascii="Garamond" w:hAnsi="Garamond" w:cs="Arial"/>
-                <w:color w:val="000000" w:themeColor="text1"/>
-                <w:lang w:val="fr-FR"/>
-              </w:rPr>
-              <w:t>i</w:t>
+              <w:lastRenderedPageBreak/>
+              <w:t>{#i</w:t>
             </w:r>
             <w:r>
               <w:rPr>
@@ -2147,16 +2080,16 @@
                 <w:color w:val="000000" w:themeColor="text1"/>
                 <w:lang w:val="fr-FR"/>
               </w:rPr>
-              <w:t>HT}{</w:t>
-            </w:r>
-            <w:proofErr w:type="gramEnd"/>
-            <w:r>
-              <w:rPr>
-                <w:rFonts w:ascii="Garamond" w:hAnsi="Garamond" w:cs="Arial"/>
-                <w:color w:val="000000" w:themeColor="text1"/>
-                <w:lang w:val="fr-FR"/>
-              </w:rPr>
-              <w:t>montant_facture_ht}{/}{#is</w:t>
+              <w:t>H</w:t>
+            </w:r>
+            <w:r>
+              <w:rPr>
+                <w:rFonts w:ascii="Garamond" w:hAnsi="Garamond" w:cs="Arial"/>
+                <w:color w:val="000000" w:themeColor="text1"/>
+                <w:lang w:val="fr-FR"/>
+              </w:rPr>
+              <w:lastRenderedPageBreak/>
+              <w:t>T}{montant_facture_ht}{/}{#is</w:t>
             </w:r>
             <w:r>
               <w:rPr>
@@ -2198,26 +2131,26 @@
                 <w:color w:val="000000" w:themeColor="text1"/>
                 <w:lang w:val="fr-FR"/>
               </w:rPr>
+              <w:lastRenderedPageBreak/>
               <w:t>{</w:t>
             </w:r>
             <w:proofErr w:type="spellStart"/>
-            <w:proofErr w:type="gramStart"/>
-            <w:r>
-              <w:rPr>
-                <w:rFonts w:ascii="Garamond" w:hAnsi="Garamond" w:cs="Arial"/>
-                <w:color w:val="000000" w:themeColor="text1"/>
-                <w:lang w:val="fr-FR"/>
-              </w:rPr>
-              <w:t>echeance</w:t>
-            </w:r>
-            <w:proofErr w:type="gramEnd"/>
-            <w:r>
-              <w:rPr>
-                <w:rFonts w:ascii="Garamond" w:hAnsi="Garamond" w:cs="Arial"/>
-                <w:color w:val="000000" w:themeColor="text1"/>
-                <w:lang w:val="fr-FR"/>
-              </w:rPr>
-              <w:t>_facture</w:t>
+            <w:r>
+              <w:rPr>
+                <w:rFonts w:ascii="Garamond" w:hAnsi="Garamond" w:cs="Arial"/>
+                <w:color w:val="000000" w:themeColor="text1"/>
+                <w:lang w:val="fr-FR"/>
+              </w:rPr>
+              <w:t>ech</w:t>
+            </w:r>
+            <w:r>
+              <w:rPr>
+                <w:rFonts w:ascii="Garamond" w:hAnsi="Garamond" w:cs="Arial"/>
+                <w:color w:val="000000" w:themeColor="text1"/>
+                <w:lang w:val="fr-FR"/>
+              </w:rPr>
+              <w:lastRenderedPageBreak/>
+              <w:t>eance_facture</w:t>
             </w:r>
             <w:proofErr w:type="spellEnd"/>
             <w:r>
@@ -2259,6 +2192,7 @@
                 <w:color w:val="000000" w:themeColor="text1"/>
                 <w:lang w:val="fr-FR"/>
               </w:rPr>
+              <w:lastRenderedPageBreak/>
               <w:t>-</w:t>
             </w:r>
           </w:p>
@@ -2337,16 +2271,7 @@
                 <w:color w:val="000000" w:themeColor="text1"/>
                 <w:lang w:val="fr-FR"/>
               </w:rPr>
-              <w:t>{#</w:t>
-            </w:r>
-            <w:proofErr w:type="gramStart"/>
-            <w:r>
-              <w:rPr>
-                <w:rFonts w:ascii="Garamond" w:hAnsi="Garamond" w:cs="Arial"/>
-                <w:color w:val="000000" w:themeColor="text1"/>
-                <w:lang w:val="fr-FR"/>
-              </w:rPr>
-              <w:t>avoirs}</w:t>
+              <w:t>{#avoirs}</w:t>
             </w:r>
             <w:r>
               <w:rPr>
@@ -2357,7 +2282,6 @@
               <w:t>{</w:t>
             </w:r>
             <w:proofErr w:type="spellStart"/>
-            <w:proofErr w:type="gramEnd"/>
             <w:r>
               <w:rPr>
                 <w:rFonts w:ascii="Garamond" w:hAnsi="Garamond" w:cs="Arial"/>
@@ -2402,23 +2326,13 @@
               <w:t>{</w:t>
             </w:r>
             <w:proofErr w:type="spellStart"/>
-            <w:proofErr w:type="gramStart"/>
-            <w:r>
-              <w:rPr>
-                <w:rFonts w:ascii="Garamond" w:hAnsi="Garamond" w:cs="Arial"/>
-                <w:color w:val="000000" w:themeColor="text1"/>
-                <w:lang w:val="fr-FR"/>
-              </w:rPr>
-              <w:t>date</w:t>
-            </w:r>
-            <w:proofErr w:type="gramEnd"/>
-            <w:r>
-              <w:rPr>
-                <w:rFonts w:ascii="Garamond" w:hAnsi="Garamond" w:cs="Arial"/>
-                <w:color w:val="000000" w:themeColor="text1"/>
-                <w:lang w:val="fr-FR"/>
-              </w:rPr>
-              <w:t>_avoir</w:t>
+            <w:r>
+              <w:rPr>
+                <w:rFonts w:ascii="Garamond" w:hAnsi="Garamond" w:cs="Arial"/>
+                <w:color w:val="000000" w:themeColor="text1"/>
+                <w:lang w:val="fr-FR"/>
+              </w:rPr>
+              <w:t>date_avoir</w:t>
             </w:r>
             <w:proofErr w:type="spellEnd"/>
             <w:r>
@@ -2502,25 +2416,7 @@
                 <w:color w:val="000000" w:themeColor="text1"/>
                 <w:lang w:val="fr-FR"/>
               </w:rPr>
-              <w:t>{#</w:t>
-            </w:r>
-            <w:proofErr w:type="gramStart"/>
-            <w:r>
-              <w:rPr>
-                <w:rFonts w:ascii="Garamond" w:hAnsi="Garamond" w:cs="Arial"/>
-                <w:color w:val="000000" w:themeColor="text1"/>
-                <w:lang w:val="fr-FR"/>
-              </w:rPr>
-              <w:t>isAvoirsHT}{</w:t>
-            </w:r>
-            <w:proofErr w:type="gramEnd"/>
-            <w:r>
-              <w:rPr>
-                <w:rFonts w:ascii="Garamond" w:hAnsi="Garamond" w:cs="Arial"/>
-                <w:color w:val="000000" w:themeColor="text1"/>
-                <w:lang w:val="fr-FR"/>
-              </w:rPr>
-              <w:t>montant_avoir_ht}{/}{#isAvoirsTTC}{montant_avoir_ttc}{/}{/avoirs}</w:t>
+              <w:t>{#isAvoirsHT}{montant_avoir_ht}{/}{#isAvoirsTTC}{montant_avoir_ttc}{/}{/avoirs}</w:t>
             </w:r>
           </w:p>
         </w:tc>
@@ -2598,19 +2494,9 @@
                 <w:color w:val="000000" w:themeColor="text1"/>
                 <w:lang w:val="fr-FR"/>
               </w:rPr>
-              <w:t>{#</w:t>
-            </w:r>
-            <w:proofErr w:type="gramStart"/>
-            <w:r>
-              <w:rPr>
-                <w:rFonts w:ascii="Garamond" w:hAnsi="Garamond" w:cs="Arial"/>
-                <w:color w:val="000000" w:themeColor="text1"/>
-                <w:lang w:val="fr-FR"/>
-              </w:rPr>
-              <w:t>acomptes}{</w:t>
+              <w:t>{#acomptes}{</w:t>
             </w:r>
             <w:proofErr w:type="spellStart"/>
-            <w:proofErr w:type="gramEnd"/>
             <w:r>
               <w:rPr>
                 <w:rFonts w:ascii="Garamond" w:hAnsi="Garamond" w:cs="Arial"/>
@@ -2655,23 +2541,13 @@
               <w:t>{</w:t>
             </w:r>
             <w:proofErr w:type="spellStart"/>
-            <w:proofErr w:type="gramStart"/>
-            <w:r>
-              <w:rPr>
-                <w:rFonts w:ascii="Garamond" w:hAnsi="Garamond" w:cs="Arial"/>
-                <w:color w:val="000000" w:themeColor="text1"/>
-                <w:lang w:val="fr-FR"/>
-              </w:rPr>
-              <w:t>date</w:t>
-            </w:r>
-            <w:proofErr w:type="gramEnd"/>
-            <w:r>
-              <w:rPr>
-                <w:rFonts w:ascii="Garamond" w:hAnsi="Garamond" w:cs="Arial"/>
-                <w:color w:val="000000" w:themeColor="text1"/>
-                <w:lang w:val="fr-FR"/>
-              </w:rPr>
-              <w:t>_acompte</w:t>
+            <w:r>
+              <w:rPr>
+                <w:rFonts w:ascii="Garamond" w:hAnsi="Garamond" w:cs="Arial"/>
+                <w:color w:val="000000" w:themeColor="text1"/>
+                <w:lang w:val="fr-FR"/>
+              </w:rPr>
+              <w:t>date_acompte</w:t>
             </w:r>
             <w:proofErr w:type="spellEnd"/>
             <w:r>
@@ -2755,25 +2631,7 @@
                 <w:color w:val="000000" w:themeColor="text1"/>
                 <w:lang w:val="fr-FR"/>
               </w:rPr>
-              <w:t>{#</w:t>
-            </w:r>
-            <w:proofErr w:type="gramStart"/>
-            <w:r>
-              <w:rPr>
-                <w:rFonts w:ascii="Garamond" w:hAnsi="Garamond" w:cs="Arial"/>
-                <w:color w:val="000000" w:themeColor="text1"/>
-                <w:lang w:val="fr-FR"/>
-              </w:rPr>
-              <w:t>isAcomptesHT}{</w:t>
-            </w:r>
-            <w:proofErr w:type="gramEnd"/>
-            <w:r>
-              <w:rPr>
-                <w:rFonts w:ascii="Garamond" w:hAnsi="Garamond" w:cs="Arial"/>
-                <w:color w:val="000000" w:themeColor="text1"/>
-                <w:lang w:val="fr-FR"/>
-              </w:rPr>
-              <w:t>montant_acompte_ht}{/}{#isAcomptesTTC}{montant_acompte_ttc}{/}{/acomptes}</w:t>
+              <w:t>{#isAcomptesHT}{montant_acompte_ht}{/}{#isAcomptesTTC}{montant_acompte_ttc}{/}{/acomptes}</w:t>
             </w:r>
           </w:p>
         </w:tc>
@@ -2851,19 +2709,9 @@
                 <w:color w:val="000000" w:themeColor="text1"/>
                 <w:lang w:val="fr-FR"/>
               </w:rPr>
-              <w:t>{#</w:t>
-            </w:r>
-            <w:proofErr w:type="gramStart"/>
-            <w:r>
-              <w:rPr>
-                <w:rFonts w:ascii="Garamond" w:hAnsi="Garamond" w:cs="Arial"/>
-                <w:color w:val="000000" w:themeColor="text1"/>
-                <w:lang w:val="fr-FR"/>
-              </w:rPr>
-              <w:t>partiels}{</w:t>
+              <w:t>{#partiels}{</w:t>
             </w:r>
             <w:proofErr w:type="spellStart"/>
-            <w:proofErr w:type="gramEnd"/>
             <w:r>
               <w:rPr>
                 <w:rFonts w:ascii="Garamond" w:hAnsi="Garamond" w:cs="Arial"/>
@@ -2907,23 +2755,13 @@
               <w:t>{</w:t>
             </w:r>
             <w:proofErr w:type="spellStart"/>
-            <w:proofErr w:type="gramStart"/>
-            <w:r>
-              <w:rPr>
-                <w:rFonts w:ascii="Garamond" w:hAnsi="Garamond" w:cs="Arial"/>
-                <w:color w:val="000000" w:themeColor="text1"/>
-                <w:lang w:val="fr-FR"/>
-              </w:rPr>
-              <w:t>date</w:t>
-            </w:r>
-            <w:proofErr w:type="gramEnd"/>
-            <w:r>
-              <w:rPr>
-                <w:rFonts w:ascii="Garamond" w:hAnsi="Garamond" w:cs="Arial"/>
-                <w:color w:val="000000" w:themeColor="text1"/>
-                <w:lang w:val="fr-FR"/>
-              </w:rPr>
-              <w:t>_partiel</w:t>
+            <w:r>
+              <w:rPr>
+                <w:rFonts w:ascii="Garamond" w:hAnsi="Garamond" w:cs="Arial"/>
+                <w:color w:val="000000" w:themeColor="text1"/>
+                <w:lang w:val="fr-FR"/>
+              </w:rPr>
+              <w:t>date_partiel</w:t>
             </w:r>
             <w:proofErr w:type="spellEnd"/>
             <w:r>
@@ -3007,25 +2845,7 @@
                 <w:color w:val="000000" w:themeColor="text1"/>
                 <w:lang w:val="fr-FR"/>
               </w:rPr>
-              <w:t>{#</w:t>
-            </w:r>
-            <w:proofErr w:type="gramStart"/>
-            <w:r>
-              <w:rPr>
-                <w:rFonts w:ascii="Garamond" w:hAnsi="Garamond" w:cs="Arial"/>
-                <w:color w:val="000000" w:themeColor="text1"/>
-                <w:lang w:val="fr-FR"/>
-              </w:rPr>
-              <w:t>isPartielsHT}{</w:t>
-            </w:r>
-            <w:proofErr w:type="gramEnd"/>
-            <w:r>
-              <w:rPr>
-                <w:rFonts w:ascii="Garamond" w:hAnsi="Garamond" w:cs="Arial"/>
-                <w:color w:val="000000" w:themeColor="text1"/>
-                <w:lang w:val="fr-FR"/>
-              </w:rPr>
-              <w:t>montant_partiel_ht}{/}{#isPartielsTTC}{montant_partiel_ttc}{/}{/partiels}</w:t>
+              <w:t>{#isPartielsHT}{montant_partiel_ht}{/}{#isPartielsTTC}{montant_partiel_ttc}{/}{/partiels}</w:t>
             </w:r>
           </w:p>
         </w:tc>
@@ -3227,23 +3047,7 @@
                 <w:rFonts w:ascii="Garamond" w:hAnsi="Garamond" w:cs="Arial"/>
                 <w:color w:val="000000" w:themeColor="text1"/>
               </w:rPr>
-              <w:t>{#</w:t>
-            </w:r>
-            <w:proofErr w:type="gramStart"/>
-            <w:r>
-              <w:rPr>
-                <w:rFonts w:ascii="Garamond" w:hAnsi="Garamond" w:cs="Arial"/>
-                <w:color w:val="000000" w:themeColor="text1"/>
-              </w:rPr>
-              <w:t>isCreanceHT}{</w:t>
-            </w:r>
-            <w:proofErr w:type="gramEnd"/>
-            <w:r>
-              <w:rPr>
-                <w:rFonts w:ascii="Garamond" w:hAnsi="Garamond" w:cs="Arial"/>
-                <w:color w:val="000000" w:themeColor="text1"/>
-              </w:rPr>
-              <w:t>calcul_creance_principale_HT}{/}{#isCreanceTTC}{calcul_creance_principale_TTC}{/}</w:t>
+              <w:t>{#isCreanceHT}{calcul_creance_principale_HT}{/}{#isCreanceTTC}{calcul_creance_principale_TTC}{/}</w:t>
             </w:r>
           </w:p>
         </w:tc>
@@ -3274,7 +3078,6 @@
           <w:rFonts w:ascii="Garamond" w:hAnsi="Garamond" w:cs="Arial"/>
           <w:lang w:val="fr-FR"/>
         </w:rPr>
-        <w:lastRenderedPageBreak/>
         <w:t>{#</w:t>
       </w:r>
       <w:proofErr w:type="gramStart"/>
@@ -3530,6 +3333,8 @@
         </w:rPr>
         <w:t>{/factures}</w:t>
       </w:r>
+      <w:bookmarkStart w:id="0" w:name="_GoBack"/>
+      <w:bookmarkEnd w:id="0"/>
     </w:p>
     <w:p>
       <w:pPr>
@@ -3632,6 +3437,7 @@
           <w:color w:val="000000" w:themeColor="text1"/>
           <w:lang w:val="fr-FR"/>
         </w:rPr>
+        <w:lastRenderedPageBreak/>
         <w:t>{</w:t>
       </w:r>
       <w:r>
@@ -4438,17 +4244,7 @@
           <w:color w:val="000000" w:themeColor="text1"/>
           <w:lang w:val="fr-FR"/>
         </w:rPr>
-        <w:t xml:space="preserve">A défaut de règlement sous huitaine, nous vous informons que nous avons d'ores et déjà pour instruction d’engager toute procédure judiciaire utile pour recouvrer la </w:t>
-      </w:r>
-      <w:bookmarkStart w:id="0" w:name="_GoBack"/>
-      <w:bookmarkEnd w:id="0"/>
-      <w:r>
-        <w:rPr>
-          <w:rFonts w:ascii="Garamond" w:hAnsi="Garamond" w:cs="Arial"/>
-          <w:color w:val="000000" w:themeColor="text1"/>
-          <w:lang w:val="fr-FR"/>
-        </w:rPr>
-        <w:t xml:space="preserve">créance en principal, outre </w:t>
+        <w:t xml:space="preserve">A défaut de règlement sous huitaine, nous vous informons que nous avons d'ores et déjà pour instruction d’engager toute procédure judiciaire utile pour recouvrer la créance en principal, outre </w:t>
       </w:r>
       <w:r>
         <w:rPr>
@@ -4979,7 +4775,7 @@
       <w:headerReference w:type="first" r:id="rId10"/>
       <w:footerReference w:type="first" r:id="rId11"/>
       <w:pgSz w:w="11900" w:h="16840"/>
-      <w:pgMar w:top="851" w:right="1985" w:bottom="2268" w:left="1985" w:header="2336" w:footer="1140" w:gutter="0"/>
+      <w:pgMar w:top="720" w:right="1985" w:bottom="2268" w:left="1985" w:header="630" w:footer="1140" w:gutter="0"/>
       <w:cols w:space="708"/>
       <w:titlePg/>
       <w:docGrid w:linePitch="326"/>
@@ -4989,7 +4785,7 @@
 </file>
 
 <file path=word/endnotes.xml><?xml version="1.0" encoding="utf-8"?>
-<w:endnotes xmlns:wpc="http://schemas.microsoft.com/office/word/2010/wordprocessingCanvas" xmlns:cx="http://schemas.microsoft.com/office/drawing/2014/chartex" xmlns:cx1="http://schemas.microsoft.com/office/drawing/2015/9/8/chartex" xmlns:cx2="http://schemas.microsoft.com/office/drawing/2015/10/21/chartex" xmlns:cx3="http://schemas.microsoft.com/office/drawing/2016/5/9/chartex" xmlns:cx4="http://schemas.microsoft.com/office/drawing/2016/5/10/chartex" xmlns:cx5="http://schemas.microsoft.com/office/drawing/2016/5/11/chartex" xmlns:cx6="http://schemas.microsoft.com/office/drawing/2016/5/12/chartex" xmlns:cx7="http://schemas.microsoft.com/office/drawing/2016/5/13/chartex" xmlns:cx8="http://schemas.microsoft.com/office/drawing/2016/5/14/chartex" xmlns:mc="http://schemas.openxmlformats.org/markup-compatibility/2006" xmlns:aink="http://schemas.microsoft.com/office/drawing/2016/ink" xmlns:am3d="http://schemas.microsoft.com/office/drawing/2017/model3d" xmlns:o="urn:schemas-microsoft-com:office:office" xmlns:r="http://schemas.openxmlformats.org/officeDocument/2006/relationships" xmlns:m="http://schemas.openxmlformats.org/officeDocument/2006/math" xmlns:v="urn:schemas-microsoft-com:vml" xmlns:wp14="http://schemas.microsoft.com/office/word/2010/wordprocessingDrawing" xmlns:wp="http://schemas.openxmlformats.org/drawingml/2006/wordprocessingDrawing" xmlns:w10="urn:schemas-microsoft-com:office:word" xmlns:w="http://schemas.openxmlformats.org/wordprocessingml/2006/main" xmlns:w14="http://schemas.microsoft.com/office/word/2010/wordml" xmlns:w15="http://schemas.microsoft.com/office/word/2012/wordml" xmlns:w16cid="http://schemas.microsoft.com/office/word/2016/wordml/cid" xmlns:w16se="http://schemas.microsoft.com/office/word/2015/wordml/symex" xmlns:wpg="http://schemas.microsoft.com/office/word/2010/wordprocessingGroup" xmlns:wpi="http://schemas.microsoft.com/office/word/2010/wordprocessingInk" xmlns:wne="http://schemas.microsoft.com/office/word/2006/wordml" xmlns:wps="http://schemas.microsoft.com/office/word/2010/wordprocessingShape" mc:Ignorable="w14 w15 w16se w16cid wp14">
+<w:endnotes xmlns:wpc="http://schemas.microsoft.com/office/word/2010/wordprocessingCanvas" xmlns:cx="http://schemas.microsoft.com/office/drawing/2014/chartex" xmlns:cx1="http://schemas.microsoft.com/office/drawing/2015/9/8/chartex" xmlns:mc="http://schemas.openxmlformats.org/markup-compatibility/2006" xmlns:o="urn:schemas-microsoft-com:office:office" xmlns:r="http://schemas.openxmlformats.org/officeDocument/2006/relationships" xmlns:m="http://schemas.openxmlformats.org/officeDocument/2006/math" xmlns:v="urn:schemas-microsoft-com:vml" xmlns:wp14="http://schemas.microsoft.com/office/word/2010/wordprocessingDrawing" xmlns:wp="http://schemas.openxmlformats.org/drawingml/2006/wordprocessingDrawing" xmlns:w10="urn:schemas-microsoft-com:office:word" xmlns:w="http://schemas.openxmlformats.org/wordprocessingml/2006/main" xmlns:w14="http://schemas.microsoft.com/office/word/2010/wordml" xmlns:w15="http://schemas.microsoft.com/office/word/2012/wordml" xmlns:w16se="http://schemas.microsoft.com/office/word/2015/wordml/symex" xmlns:wpg="http://schemas.microsoft.com/office/word/2010/wordprocessingGroup" xmlns:wpi="http://schemas.microsoft.com/office/word/2010/wordprocessingInk" xmlns:wne="http://schemas.microsoft.com/office/word/2006/wordml" xmlns:wps="http://schemas.microsoft.com/office/word/2010/wordprocessingShape" mc:Ignorable="w14 w15 w16se wp14">
   <w:endnote w:type="separator" w:id="-1">
     <w:p>
       <w:pPr>
@@ -5014,37 +4810,37 @@
 </file>
 
 <file path=word/footer1.xml><?xml version="1.0" encoding="utf-8"?>
-<w:ftr xmlns:wpc="http://schemas.microsoft.com/office/word/2010/wordprocessingCanvas" xmlns:cx="http://schemas.microsoft.com/office/drawing/2014/chartex" xmlns:cx1="http://schemas.microsoft.com/office/drawing/2015/9/8/chartex" xmlns:cx2="http://schemas.microsoft.com/office/drawing/2015/10/21/chartex" xmlns:cx3="http://schemas.microsoft.com/office/drawing/2016/5/9/chartex" xmlns:cx4="http://schemas.microsoft.com/office/drawing/2016/5/10/chartex" xmlns:cx5="http://schemas.microsoft.com/office/drawing/2016/5/11/chartex" xmlns:cx6="http://schemas.microsoft.com/office/drawing/2016/5/12/chartex" xmlns:cx7="http://schemas.microsoft.com/office/drawing/2016/5/13/chartex" xmlns:cx8="http://schemas.microsoft.com/office/drawing/2016/5/14/chartex" xmlns:mc="http://schemas.openxmlformats.org/markup-compatibility/2006" xmlns:aink="http://schemas.microsoft.com/office/drawing/2016/ink" xmlns:am3d="http://schemas.microsoft.com/office/drawing/2017/model3d" xmlns:o="urn:schemas-microsoft-com:office:office" xmlns:r="http://schemas.openxmlformats.org/officeDocument/2006/relationships" xmlns:m="http://schemas.openxmlformats.org/officeDocument/2006/math" xmlns:v="urn:schemas-microsoft-com:vml" xmlns:wp14="http://schemas.microsoft.com/office/word/2010/wordprocessingDrawing" xmlns:wp="http://schemas.openxmlformats.org/drawingml/2006/wordprocessingDrawing" xmlns:w10="urn:schemas-microsoft-com:office:word" xmlns:w="http://schemas.openxmlformats.org/wordprocessingml/2006/main" xmlns:w14="http://schemas.microsoft.com/office/word/2010/wordml" xmlns:w15="http://schemas.microsoft.com/office/word/2012/wordml" xmlns:w16cid="http://schemas.microsoft.com/office/word/2016/wordml/cid" xmlns:w16se="http://schemas.microsoft.com/office/word/2015/wordml/symex" xmlns:wpg="http://schemas.microsoft.com/office/word/2010/wordprocessingGroup" xmlns:wpi="http://schemas.microsoft.com/office/word/2010/wordprocessingInk" xmlns:wne="http://schemas.microsoft.com/office/word/2006/wordml" xmlns:wps="http://schemas.microsoft.com/office/word/2010/wordprocessingShape" mc:Ignorable="w14 w15 w16se w16cid wp14">
+<w:ftr xmlns:wpc="http://schemas.microsoft.com/office/word/2010/wordprocessingCanvas" xmlns:cx="http://schemas.microsoft.com/office/drawing/2014/chartex" xmlns:cx1="http://schemas.microsoft.com/office/drawing/2015/9/8/chartex" xmlns:mc="http://schemas.openxmlformats.org/markup-compatibility/2006" xmlns:o="urn:schemas-microsoft-com:office:office" xmlns:r="http://schemas.openxmlformats.org/officeDocument/2006/relationships" xmlns:m="http://schemas.openxmlformats.org/officeDocument/2006/math" xmlns:v="urn:schemas-microsoft-com:vml" xmlns:wp14="http://schemas.microsoft.com/office/word/2010/wordprocessingDrawing" xmlns:wp="http://schemas.openxmlformats.org/drawingml/2006/wordprocessingDrawing" xmlns:w10="urn:schemas-microsoft-com:office:word" xmlns:w="http://schemas.openxmlformats.org/wordprocessingml/2006/main" xmlns:w14="http://schemas.microsoft.com/office/word/2010/wordml" xmlns:w15="http://schemas.microsoft.com/office/word/2012/wordml" xmlns:w16se="http://schemas.microsoft.com/office/word/2015/wordml/symex" xmlns:wpg="http://schemas.microsoft.com/office/word/2010/wordprocessingGroup" xmlns:wpi="http://schemas.microsoft.com/office/word/2010/wordprocessingInk" xmlns:wne="http://schemas.microsoft.com/office/word/2006/wordml" xmlns:wps="http://schemas.microsoft.com/office/word/2010/wordprocessingShape" mc:Ignorable="w14 w15 w16se wp14">
   <w:p>
     <w:pPr>
-      <w:pStyle w:val="Pieddepage"/>
+      <w:pStyle w:val="Footer"/>
       <w:framePr w:wrap="around" w:vAnchor="text" w:hAnchor="margin" w:xAlign="right" w:y="1"/>
       <w:rPr>
-        <w:rStyle w:val="Numrodepage"/>
+        <w:rStyle w:val="PageNumber"/>
       </w:rPr>
     </w:pPr>
     <w:r>
       <w:rPr>
-        <w:rStyle w:val="Numrodepage"/>
+        <w:rStyle w:val="PageNumber"/>
       </w:rPr>
       <w:fldChar w:fldCharType="begin"/>
     </w:r>
     <w:r>
       <w:rPr>
-        <w:rStyle w:val="Numrodepage"/>
+        <w:rStyle w:val="PageNumber"/>
       </w:rPr>
       <w:instrText xml:space="preserve">PAGE  </w:instrText>
     </w:r>
     <w:r>
       <w:rPr>
-        <w:rStyle w:val="Numrodepage"/>
+        <w:rStyle w:val="PageNumber"/>
       </w:rPr>
       <w:fldChar w:fldCharType="end"/>
     </w:r>
   </w:p>
   <w:p>
     <w:pPr>
-      <w:pStyle w:val="Pieddepage"/>
+      <w:pStyle w:val="Footer"/>
       <w:ind w:right="360"/>
     </w:pPr>
   </w:p>
@@ -5052,29 +4848,19 @@
 </file>
 
 <file path=word/footer2.xml><?xml version="1.0" encoding="utf-8"?>
-<w:ftr xmlns:wpc="http://schemas.microsoft.com/office/word/2010/wordprocessingCanvas" xmlns:cx="http://schemas.microsoft.com/office/drawing/2014/chartex" xmlns:cx1="http://schemas.microsoft.com/office/drawing/2015/9/8/chartex" xmlns:cx2="http://schemas.microsoft.com/office/drawing/2015/10/21/chartex" xmlns:cx3="http://schemas.microsoft.com/office/drawing/2016/5/9/chartex" xmlns:cx4="http://schemas.microsoft.com/office/drawing/2016/5/10/chartex" xmlns:cx5="http://schemas.microsoft.com/office/drawing/2016/5/11/chartex" xmlns:cx6="http://schemas.microsoft.com/office/drawing/2016/5/12/chartex" xmlns:cx7="http://schemas.microsoft.com/office/drawing/2016/5/13/chartex" xmlns:cx8="http://schemas.microsoft.com/office/drawing/2016/5/14/chartex" xmlns:mc="http://schemas.openxmlformats.org/markup-compatibility/2006" xmlns:aink="http://schemas.microsoft.com/office/drawing/2016/ink" xmlns:am3d="http://schemas.microsoft.com/office/drawing/2017/model3d" xmlns:o="urn:schemas-microsoft-com:office:office" xmlns:r="http://schemas.openxmlformats.org/officeDocument/2006/relationships" xmlns:m="http://schemas.openxmlformats.org/officeDocument/2006/math" xmlns:v="urn:schemas-microsoft-com:vml" xmlns:wp14="http://schemas.microsoft.com/office/word/2010/wordprocessingDrawing" xmlns:wp="http://schemas.openxmlformats.org/drawingml/2006/wordprocessingDrawing" xmlns:w10="urn:schemas-microsoft-com:office:word" xmlns:w="http://schemas.openxmlformats.org/wordprocessingml/2006/main" xmlns:w14="http://schemas.microsoft.com/office/word/2010/wordml" xmlns:w15="http://schemas.microsoft.com/office/word/2012/wordml" xmlns:w16cid="http://schemas.microsoft.com/office/word/2016/wordml/cid" xmlns:w16se="http://schemas.microsoft.com/office/word/2015/wordml/symex" xmlns:wpg="http://schemas.microsoft.com/office/word/2010/wordprocessingGroup" xmlns:wpi="http://schemas.microsoft.com/office/word/2010/wordprocessingInk" xmlns:wne="http://schemas.microsoft.com/office/word/2006/wordml" xmlns:wps="http://schemas.microsoft.com/office/word/2010/wordprocessingShape" mc:Ignorable="w14 w15 w16se w16cid wp14">
+<w:ftr xmlns:wpc="http://schemas.microsoft.com/office/word/2010/wordprocessingCanvas" xmlns:cx="http://schemas.microsoft.com/office/drawing/2014/chartex" xmlns:cx1="http://schemas.microsoft.com/office/drawing/2015/9/8/chartex" xmlns:mc="http://schemas.openxmlformats.org/markup-compatibility/2006" xmlns:o="urn:schemas-microsoft-com:office:office" xmlns:r="http://schemas.openxmlformats.org/officeDocument/2006/relationships" xmlns:m="http://schemas.openxmlformats.org/officeDocument/2006/math" xmlns:v="urn:schemas-microsoft-com:vml" xmlns:wp14="http://schemas.microsoft.com/office/word/2010/wordprocessingDrawing" xmlns:wp="http://schemas.openxmlformats.org/drawingml/2006/wordprocessingDrawing" xmlns:w10="urn:schemas-microsoft-com:office:word" xmlns:w="http://schemas.openxmlformats.org/wordprocessingml/2006/main" xmlns:w14="http://schemas.microsoft.com/office/word/2010/wordml" xmlns:w15="http://schemas.microsoft.com/office/word/2012/wordml" xmlns:w16se="http://schemas.microsoft.com/office/word/2015/wordml/symex" xmlns:wpg="http://schemas.microsoft.com/office/word/2010/wordprocessingGroup" xmlns:wpi="http://schemas.microsoft.com/office/word/2010/wordprocessingInk" xmlns:wne="http://schemas.microsoft.com/office/word/2006/wordml" xmlns:wps="http://schemas.microsoft.com/office/word/2010/wordprocessingShape" mc:Ignorable="w14 w15 w16se wp14">
   <w:p>
     <w:pPr>
-      <w:pStyle w:val="Pieddepage"/>
+      <w:pStyle w:val="Footer"/>
       <w:framePr w:wrap="around" w:vAnchor="text" w:hAnchor="margin" w:xAlign="right" w:y="1"/>
       <w:rPr>
-        <w:rStyle w:val="Numrodepage"/>
+        <w:rStyle w:val="PageNumber"/>
       </w:rPr>
     </w:pPr>
   </w:p>
   <w:p>
     <w:pPr>
-      <w:pStyle w:val="Pieddepage"/>
-      <w:tabs>
-        <w:tab w:val="left" w:pos="2642"/>
-        <w:tab w:val="center" w:pos="3785"/>
-      </w:tabs>
-      <w:ind w:right="360"/>
-    </w:pPr>
-  </w:p>
-  <w:p>
-    <w:pPr>
-      <w:pStyle w:val="Pieddepage"/>
+      <w:pStyle w:val="Footer"/>
       <w:tabs>
         <w:tab w:val="left" w:pos="2642"/>
         <w:tab w:val="center" w:pos="3785"/>
@@ -5086,10 +4872,18 @@
         <w:noProof/>
       </w:rPr>
       <w:drawing>
-        <wp:inline distT="0" distB="0" distL="0" distR="0" wp14:anchorId="507C149A" wp14:editId="07B87564">
-          <wp:extent cx="5291847" cy="292100"/>
-          <wp:effectExtent l="0" t="0" r="4445" b="0"/>
-          <wp:docPr id="13" name="Image 13"/>
+        <wp:anchor distT="0" distB="0" distL="114300" distR="114300" simplePos="0" relativeHeight="251658240" behindDoc="0" locked="0" layoutInCell="1" allowOverlap="1" wp14:anchorId="72F4C505" wp14:editId="079AF9EC">
+          <wp:simplePos x="0" y="0"/>
+          <wp:positionH relativeFrom="column">
+            <wp:posOffset>-536575</wp:posOffset>
+          </wp:positionH>
+          <wp:positionV relativeFrom="paragraph">
+            <wp:posOffset>187325</wp:posOffset>
+          </wp:positionV>
+          <wp:extent cx="6136722" cy="338735"/>
+          <wp:effectExtent l="0" t="0" r="0" b="4445"/>
+          <wp:wrapNone/>
+          <wp:docPr id="44" name="Image 13"/>
           <wp:cNvGraphicFramePr>
             <a:graphicFrameLocks xmlns:a="http://schemas.openxmlformats.org/drawingml/2006/main" noChangeAspect="1"/>
           </wp:cNvGraphicFramePr>
@@ -5098,66 +4892,6 @@
               <pic:pic xmlns:pic="http://schemas.openxmlformats.org/drawingml/2006/picture">
                 <pic:nvPicPr>
                   <pic:cNvPr id="1" name="Capture d’écran 2019-02-08 à 13.31.44.png"/>
-                  <pic:cNvPicPr/>
-                </pic:nvPicPr>
-                <pic:blipFill>
-                  <a:blip r:embed="rId1"/>
-                  <a:stretch>
-                    <a:fillRect/>
-                  </a:stretch>
-                </pic:blipFill>
-                <pic:spPr>
-                  <a:xfrm>
-                    <a:off x="0" y="0"/>
-                    <a:ext cx="5295084" cy="292279"/>
-                  </a:xfrm>
-                  <a:prstGeom prst="rect">
-                    <a:avLst/>
-                  </a:prstGeom>
-                </pic:spPr>
-              </pic:pic>
-            </a:graphicData>
-          </a:graphic>
-        </wp:inline>
-      </w:drawing>
-    </w:r>
-  </w:p>
-</w:ftr>
-</file>
-
-<file path=word/footer3.xml><?xml version="1.0" encoding="utf-8"?>
-<w:ftr xmlns:wpc="http://schemas.microsoft.com/office/word/2010/wordprocessingCanvas" xmlns:cx="http://schemas.microsoft.com/office/drawing/2014/chartex" xmlns:cx1="http://schemas.microsoft.com/office/drawing/2015/9/8/chartex" xmlns:cx2="http://schemas.microsoft.com/office/drawing/2015/10/21/chartex" xmlns:cx3="http://schemas.microsoft.com/office/drawing/2016/5/9/chartex" xmlns:cx4="http://schemas.microsoft.com/office/drawing/2016/5/10/chartex" xmlns:cx5="http://schemas.microsoft.com/office/drawing/2016/5/11/chartex" xmlns:cx6="http://schemas.microsoft.com/office/drawing/2016/5/12/chartex" xmlns:cx7="http://schemas.microsoft.com/office/drawing/2016/5/13/chartex" xmlns:cx8="http://schemas.microsoft.com/office/drawing/2016/5/14/chartex" xmlns:mc="http://schemas.openxmlformats.org/markup-compatibility/2006" xmlns:aink="http://schemas.microsoft.com/office/drawing/2016/ink" xmlns:am3d="http://schemas.microsoft.com/office/drawing/2017/model3d" xmlns:o="urn:schemas-microsoft-com:office:office" xmlns:r="http://schemas.openxmlformats.org/officeDocument/2006/relationships" xmlns:m="http://schemas.openxmlformats.org/officeDocument/2006/math" xmlns:v="urn:schemas-microsoft-com:vml" xmlns:wp14="http://schemas.microsoft.com/office/word/2010/wordprocessingDrawing" xmlns:wp="http://schemas.openxmlformats.org/drawingml/2006/wordprocessingDrawing" xmlns:w10="urn:schemas-microsoft-com:office:word" xmlns:w="http://schemas.openxmlformats.org/wordprocessingml/2006/main" xmlns:w14="http://schemas.microsoft.com/office/word/2010/wordml" xmlns:w15="http://schemas.microsoft.com/office/word/2012/wordml" xmlns:w16cid="http://schemas.microsoft.com/office/word/2016/wordml/cid" xmlns:w16se="http://schemas.microsoft.com/office/word/2015/wordml/symex" xmlns:wpg="http://schemas.microsoft.com/office/word/2010/wordprocessingGroup" xmlns:wpi="http://schemas.microsoft.com/office/word/2010/wordprocessingInk" xmlns:wne="http://schemas.microsoft.com/office/word/2006/wordml" xmlns:wps="http://schemas.microsoft.com/office/word/2010/wordprocessingShape" mc:Ignorable="w14 w15 w16se w16cid wp14">
-  <w:p>
-    <w:pPr>
-      <w:pStyle w:val="Pieddepage"/>
-      <w:jc w:val="center"/>
-    </w:pPr>
-    <w:r>
-      <w:rPr>
-        <w:noProof/>
-        <w:lang w:val="fr-FR" w:eastAsia="fr-FR"/>
-      </w:rPr>
-      <w:drawing>
-        <wp:anchor distT="0" distB="0" distL="114300" distR="114300" simplePos="0" relativeHeight="251665408" behindDoc="1" locked="0" layoutInCell="1" allowOverlap="1" wp14:anchorId="2C0D7796" wp14:editId="1BB187D7">
-          <wp:simplePos x="0" y="0"/>
-          <wp:positionH relativeFrom="column">
-            <wp:align>center</wp:align>
-          </wp:positionH>
-          <wp:positionV relativeFrom="paragraph">
-            <wp:posOffset>0</wp:posOffset>
-          </wp:positionV>
-          <wp:extent cx="5723890" cy="271780"/>
-          <wp:effectExtent l="0" t="0" r="0" b="7620"/>
-          <wp:wrapNone/>
-          <wp:docPr id="15" name="Immagine 1"/>
-          <wp:cNvGraphicFramePr>
-            <a:graphicFrameLocks xmlns:a="http://schemas.openxmlformats.org/drawingml/2006/main" noChangeAspect="1"/>
-          </wp:cNvGraphicFramePr>
-          <a:graphic xmlns:a="http://schemas.openxmlformats.org/drawingml/2006/main">
-            <a:graphicData uri="http://schemas.openxmlformats.org/drawingml/2006/picture">
-              <pic:pic xmlns:pic="http://schemas.openxmlformats.org/drawingml/2006/picture">
-                <pic:nvPicPr>
-                  <pic:cNvPr id="0" name="aa_info_4.png"/>
                   <pic:cNvPicPr/>
                 </pic:nvPicPr>
                 <pic:blipFill>
@@ -5175,88 +4909,7 @@
                 <pic:spPr>
                   <a:xfrm>
                     <a:off x="0" y="0"/>
-                    <a:ext cx="5723890" cy="271780"/>
-                  </a:xfrm>
-                  <a:prstGeom prst="rect">
-                    <a:avLst/>
-                  </a:prstGeom>
-                  <a:extLst>
-                    <a:ext uri="{FAA26D3D-D897-4be2-8F04-BA451C77F1D7}">
-                      <ma14:placeholderFlag xmlns="" xmlns:mo="http://schemas.microsoft.com/office/mac/office/2008/main" xmlns:mv="urn:schemas-microsoft-com:mac:vml" xmlns:o="urn:schemas-microsoft-com:office:office" xmlns:v="urn:schemas-microsoft-com:vml" xmlns:w10="urn:schemas-microsoft-com:office:word" xmlns:w="http://schemas.openxmlformats.org/wordprocessingml/2006/main" xmlns:ma14="http://schemas.microsoft.com/office/mac/drawingml/2011/main"/>
-                    </a:ext>
-                  </a:extLst>
-                </pic:spPr>
-              </pic:pic>
-            </a:graphicData>
-          </a:graphic>
-        </wp:anchor>
-      </w:drawing>
-    </w:r>
-  </w:p>
-</w:ftr>
-</file>
-
-<file path=word/footnotes.xml><?xml version="1.0" encoding="utf-8"?>
-<w:footnotes xmlns:wpc="http://schemas.microsoft.com/office/word/2010/wordprocessingCanvas" xmlns:cx="http://schemas.microsoft.com/office/drawing/2014/chartex" xmlns:cx1="http://schemas.microsoft.com/office/drawing/2015/9/8/chartex" xmlns:cx2="http://schemas.microsoft.com/office/drawing/2015/10/21/chartex" xmlns:cx3="http://schemas.microsoft.com/office/drawing/2016/5/9/chartex" xmlns:cx4="http://schemas.microsoft.com/office/drawing/2016/5/10/chartex" xmlns:cx5="http://schemas.microsoft.com/office/drawing/2016/5/11/chartex" xmlns:cx6="http://schemas.microsoft.com/office/drawing/2016/5/12/chartex" xmlns:cx7="http://schemas.microsoft.com/office/drawing/2016/5/13/chartex" xmlns:cx8="http://schemas.microsoft.com/office/drawing/2016/5/14/chartex" xmlns:mc="http://schemas.openxmlformats.org/markup-compatibility/2006" xmlns:aink="http://schemas.microsoft.com/office/drawing/2016/ink" xmlns:am3d="http://schemas.microsoft.com/office/drawing/2017/model3d" xmlns:o="urn:schemas-microsoft-com:office:office" xmlns:r="http://schemas.openxmlformats.org/officeDocument/2006/relationships" xmlns:m="http://schemas.openxmlformats.org/officeDocument/2006/math" xmlns:v="urn:schemas-microsoft-com:vml" xmlns:wp14="http://schemas.microsoft.com/office/word/2010/wordprocessingDrawing" xmlns:wp="http://schemas.openxmlformats.org/drawingml/2006/wordprocessingDrawing" xmlns:w10="urn:schemas-microsoft-com:office:word" xmlns:w="http://schemas.openxmlformats.org/wordprocessingml/2006/main" xmlns:w14="http://schemas.microsoft.com/office/word/2010/wordml" xmlns:w15="http://schemas.microsoft.com/office/word/2012/wordml" xmlns:w16cid="http://schemas.microsoft.com/office/word/2016/wordml/cid" xmlns:w16se="http://schemas.microsoft.com/office/word/2015/wordml/symex" xmlns:wpg="http://schemas.microsoft.com/office/word/2010/wordprocessingGroup" xmlns:wpi="http://schemas.microsoft.com/office/word/2010/wordprocessingInk" xmlns:wne="http://schemas.microsoft.com/office/word/2006/wordml" xmlns:wps="http://schemas.microsoft.com/office/word/2010/wordprocessingShape" mc:Ignorable="w14 w15 w16se w16cid wp14">
-  <w:footnote w:type="separator" w:id="-1">
-    <w:p>
-      <w:pPr>
-        <w:spacing w:after="0"/>
-      </w:pPr>
-      <w:r>
-        <w:separator/>
-      </w:r>
-    </w:p>
-  </w:footnote>
-  <w:footnote w:type="continuationSeparator" w:id="0">
-    <w:p>
-      <w:pPr>
-        <w:spacing w:after="0"/>
-      </w:pPr>
-      <w:r>
-        <w:continuationSeparator/>
-      </w:r>
-    </w:p>
-  </w:footnote>
-</w:footnotes>
-</file>
-
-<file path=word/header1.xml><?xml version="1.0" encoding="utf-8"?>
-<w:hdr xmlns:wpc="http://schemas.microsoft.com/office/word/2010/wordprocessingCanvas" xmlns:cx="http://schemas.microsoft.com/office/drawing/2014/chartex" xmlns:cx1="http://schemas.microsoft.com/office/drawing/2015/9/8/chartex" xmlns:cx2="http://schemas.microsoft.com/office/drawing/2015/10/21/chartex" xmlns:cx3="http://schemas.microsoft.com/office/drawing/2016/5/9/chartex" xmlns:cx4="http://schemas.microsoft.com/office/drawing/2016/5/10/chartex" xmlns:cx5="http://schemas.microsoft.com/office/drawing/2016/5/11/chartex" xmlns:cx6="http://schemas.microsoft.com/office/drawing/2016/5/12/chartex" xmlns:cx7="http://schemas.microsoft.com/office/drawing/2016/5/13/chartex" xmlns:cx8="http://schemas.microsoft.com/office/drawing/2016/5/14/chartex" xmlns:mc="http://schemas.openxmlformats.org/markup-compatibility/2006" xmlns:aink="http://schemas.microsoft.com/office/drawing/2016/ink" xmlns:am3d="http://schemas.microsoft.com/office/drawing/2017/model3d" xmlns:o="urn:schemas-microsoft-com:office:office" xmlns:r="http://schemas.openxmlformats.org/officeDocument/2006/relationships" xmlns:m="http://schemas.openxmlformats.org/officeDocument/2006/math" xmlns:v="urn:schemas-microsoft-com:vml" xmlns:wp14="http://schemas.microsoft.com/office/word/2010/wordprocessingDrawing" xmlns:wp="http://schemas.openxmlformats.org/drawingml/2006/wordprocessingDrawing" xmlns:w10="urn:schemas-microsoft-com:office:word" xmlns:w="http://schemas.openxmlformats.org/wordprocessingml/2006/main" xmlns:w14="http://schemas.microsoft.com/office/word/2010/wordml" xmlns:w15="http://schemas.microsoft.com/office/word/2012/wordml" xmlns:w16cid="http://schemas.microsoft.com/office/word/2016/wordml/cid" xmlns:w16se="http://schemas.microsoft.com/office/word/2015/wordml/symex" xmlns:wpg="http://schemas.microsoft.com/office/word/2010/wordprocessingGroup" xmlns:wpi="http://schemas.microsoft.com/office/word/2010/wordprocessingInk" xmlns:wne="http://schemas.microsoft.com/office/word/2006/wordml" xmlns:wps="http://schemas.microsoft.com/office/word/2010/wordprocessingShape" mc:Ignorable="w14 w15 w16se w16cid wp14">
-  <w:p>
-    <w:pPr>
-      <w:pStyle w:val="En-tte"/>
-      <w:jc w:val="center"/>
-    </w:pPr>
-    <w:r>
-      <w:rPr>
-        <w:noProof/>
-      </w:rPr>
-      <w:drawing>
-        <wp:inline distT="0" distB="0" distL="0" distR="0" wp14:anchorId="13FD4FDC" wp14:editId="67B8A752">
-          <wp:extent cx="1816100" cy="520700"/>
-          <wp:effectExtent l="0" t="0" r="0" b="0"/>
-          <wp:docPr id="14" name="Image 14"/>
-          <wp:cNvGraphicFramePr>
-            <a:graphicFrameLocks xmlns:a="http://schemas.openxmlformats.org/drawingml/2006/main" noChangeAspect="1"/>
-          </wp:cNvGraphicFramePr>
-          <a:graphic xmlns:a="http://schemas.openxmlformats.org/drawingml/2006/main">
-            <a:graphicData uri="http://schemas.openxmlformats.org/drawingml/2006/picture">
-              <pic:pic xmlns:pic="http://schemas.openxmlformats.org/drawingml/2006/picture">
-                <pic:nvPicPr>
-                  <pic:cNvPr id="4" name="Capture d’écran 2019-02-05 à 20.06.40.png"/>
-                  <pic:cNvPicPr/>
-                </pic:nvPicPr>
-                <pic:blipFill>
-                  <a:blip r:embed="rId1"/>
-                  <a:stretch>
-                    <a:fillRect/>
-                  </a:stretch>
-                </pic:blipFill>
-                <pic:spPr>
-                  <a:xfrm>
-                    <a:off x="0" y="0"/>
-                    <a:ext cx="1816100" cy="520700"/>
+                    <a:ext cx="6136722" cy="338735"/>
                   </a:xfrm>
                   <a:prstGeom prst="rect">
                     <a:avLst/>
@@ -5265,15 +4918,108 @@
               </pic:pic>
             </a:graphicData>
           </a:graphic>
-        </wp:inline>
+          <wp14:sizeRelH relativeFrom="margin">
+            <wp14:pctWidth>0</wp14:pctWidth>
+          </wp14:sizeRelH>
+          <wp14:sizeRelV relativeFrom="margin">
+            <wp14:pctHeight>0</wp14:pctHeight>
+          </wp14:sizeRelV>
+        </wp:anchor>
       </w:drawing>
+    </w:r>
+  </w:p>
+  <w:p>
+    <w:pPr>
+      <w:pStyle w:val="Footer"/>
+      <w:tabs>
+        <w:tab w:val="left" w:pos="2642"/>
+        <w:tab w:val="center" w:pos="3785"/>
+      </w:tabs>
+      <w:ind w:right="360"/>
+    </w:pPr>
+  </w:p>
+</w:ftr>
+</file>
+
+<file path=word/footer3.xml><?xml version="1.0" encoding="utf-8"?>
+<w:ftr xmlns:wpc="http://schemas.microsoft.com/office/word/2010/wordprocessingCanvas" xmlns:cx="http://schemas.microsoft.com/office/drawing/2014/chartex" xmlns:cx1="http://schemas.microsoft.com/office/drawing/2015/9/8/chartex" xmlns:mc="http://schemas.openxmlformats.org/markup-compatibility/2006" xmlns:o="urn:schemas-microsoft-com:office:office" xmlns:r="http://schemas.openxmlformats.org/officeDocument/2006/relationships" xmlns:m="http://schemas.openxmlformats.org/officeDocument/2006/math" xmlns:v="urn:schemas-microsoft-com:vml" xmlns:wp14="http://schemas.microsoft.com/office/word/2010/wordprocessingDrawing" xmlns:wp="http://schemas.openxmlformats.org/drawingml/2006/wordprocessingDrawing" xmlns:w10="urn:schemas-microsoft-com:office:word" xmlns:w="http://schemas.openxmlformats.org/wordprocessingml/2006/main" xmlns:w14="http://schemas.microsoft.com/office/word/2010/wordml" xmlns:w15="http://schemas.microsoft.com/office/word/2012/wordml" xmlns:w16se="http://schemas.microsoft.com/office/word/2015/wordml/symex" xmlns:wpg="http://schemas.microsoft.com/office/word/2010/wordprocessingGroup" xmlns:wpi="http://schemas.microsoft.com/office/word/2010/wordprocessingInk" xmlns:wne="http://schemas.microsoft.com/office/word/2006/wordml" xmlns:wps="http://schemas.microsoft.com/office/word/2010/wordprocessingShape" mc:Ignorable="w14 w15 w16se wp14">
+  <w:p>
+    <w:pPr>
+      <w:pStyle w:val="Footer"/>
+      <w:jc w:val="center"/>
+    </w:pPr>
+  </w:p>
+</w:ftr>
+</file>
+
+<file path=word/footnotes.xml><?xml version="1.0" encoding="utf-8"?>
+<w:footnotes xmlns:wpc="http://schemas.microsoft.com/office/word/2010/wordprocessingCanvas" xmlns:cx="http://schemas.microsoft.com/office/drawing/2014/chartex" xmlns:cx1="http://schemas.microsoft.com/office/drawing/2015/9/8/chartex" xmlns:mc="http://schemas.openxmlformats.org/markup-compatibility/2006" xmlns:o="urn:schemas-microsoft-com:office:office" xmlns:r="http://schemas.openxmlformats.org/officeDocument/2006/relationships" xmlns:m="http://schemas.openxmlformats.org/officeDocument/2006/math" xmlns:v="urn:schemas-microsoft-com:vml" xmlns:wp14="http://schemas.microsoft.com/office/word/2010/wordprocessingDrawing" xmlns:wp="http://schemas.openxmlformats.org/drawingml/2006/wordprocessingDrawing" xmlns:w10="urn:schemas-microsoft-com:office:word" xmlns:w="http://schemas.openxmlformats.org/wordprocessingml/2006/main" xmlns:w14="http://schemas.microsoft.com/office/word/2010/wordml" xmlns:w15="http://schemas.microsoft.com/office/word/2012/wordml" xmlns:w16se="http://schemas.microsoft.com/office/word/2015/wordml/symex" xmlns:wpg="http://schemas.microsoft.com/office/word/2010/wordprocessingGroup" xmlns:wpi="http://schemas.microsoft.com/office/word/2010/wordprocessingInk" xmlns:wne="http://schemas.microsoft.com/office/word/2006/wordml" xmlns:wps="http://schemas.microsoft.com/office/word/2010/wordprocessingShape" mc:Ignorable="w14 w15 w16se wp14">
+  <w:footnote w:type="separator" w:id="-1">
+    <w:p>
+      <w:pPr>
+        <w:spacing w:after="0"/>
+      </w:pPr>
+      <w:r>
+        <w:separator/>
+      </w:r>
+    </w:p>
+  </w:footnote>
+  <w:footnote w:type="continuationSeparator" w:id="0">
+    <w:p>
+      <w:pPr>
+        <w:spacing w:after="0"/>
+      </w:pPr>
+      <w:r>
+        <w:continuationSeparator/>
+      </w:r>
+    </w:p>
+  </w:footnote>
+</w:footnotes>
+</file>
+
+<file path=word/header1.xml><?xml version="1.0" encoding="utf-8"?>
+<w:hdr xmlns:wpc="http://schemas.microsoft.com/office/word/2010/wordprocessingCanvas" xmlns:cx="http://schemas.microsoft.com/office/drawing/2014/chartex" xmlns:cx1="http://schemas.microsoft.com/office/drawing/2015/9/8/chartex" xmlns:mc="http://schemas.openxmlformats.org/markup-compatibility/2006" xmlns:o="urn:schemas-microsoft-com:office:office" xmlns:r="http://schemas.openxmlformats.org/officeDocument/2006/relationships" xmlns:m="http://schemas.openxmlformats.org/officeDocument/2006/math" xmlns:v="urn:schemas-microsoft-com:vml" xmlns:wp14="http://schemas.microsoft.com/office/word/2010/wordprocessingDrawing" xmlns:wp="http://schemas.openxmlformats.org/drawingml/2006/wordprocessingDrawing" xmlns:w10="urn:schemas-microsoft-com:office:word" xmlns:w="http://schemas.openxmlformats.org/wordprocessingml/2006/main" xmlns:w14="http://schemas.microsoft.com/office/word/2010/wordml" xmlns:w15="http://schemas.microsoft.com/office/word/2012/wordml" xmlns:w16se="http://schemas.microsoft.com/office/word/2015/wordml/symex" xmlns:wpg="http://schemas.microsoft.com/office/word/2010/wordprocessingGroup" xmlns:wpi="http://schemas.microsoft.com/office/word/2010/wordprocessingInk" xmlns:wne="http://schemas.microsoft.com/office/word/2006/wordml" xmlns:wps="http://schemas.microsoft.com/office/word/2010/wordprocessingShape" mc:Ignorable="w14 w15 w16se wp14">
+  <w:p>
+    <w:pPr>
+      <w:pStyle w:val="Header"/>
+      <w:jc w:val="center"/>
+    </w:pPr>
+    <w:r>
+      <w:rPr>
+        <w:noProof/>
+      </w:rPr>
+      <w:pict w14:anchorId="43A701F7">
+        <v:shapetype id="_x0000_t75" coordsize="21600,21600" o:spt="75" o:preferrelative="t" path="m@4@5l@4@11@9@11@9@5xe" filled="f" stroked="f">
+          <v:stroke joinstyle="miter"/>
+          <v:formulas>
+            <v:f eqn="if lineDrawn pixelLineWidth 0"/>
+            <v:f eqn="sum @0 1 0"/>
+            <v:f eqn="sum 0 0 @1"/>
+            <v:f eqn="prod @2 1 2"/>
+            <v:f eqn="prod @3 21600 pixelWidth"/>
+            <v:f eqn="prod @3 21600 pixelHeight"/>
+            <v:f eqn="sum @0 0 1"/>
+            <v:f eqn="prod @6 1 2"/>
+            <v:f eqn="prod @7 21600 pixelWidth"/>
+            <v:f eqn="sum @8 21600 0"/>
+            <v:f eqn="prod @7 21600 pixelHeight"/>
+            <v:f eqn="sum @10 21600 0"/>
+          </v:formulas>
+          <v:path o:extrusionok="f" gradientshapeok="t" o:connecttype="rect"/>
+          <o:lock v:ext="edit" aspectratio="t"/>
+        </v:shapetype>
+        <v:shape id="WordPictureWatermark3" o:spid="_x0000_s2050" type="#_x0000_t75" style="position:absolute;left:0;text-align:left;margin-left:-104.2pt;margin-top:-59.5pt;width:595.3pt;height:841.9pt;z-index:-251658752;mso-wrap-edited:f;mso-position-horizontal-relative:margin;mso-position-vertical-relative:margin" wrapcoords="9059 1193 8977 1385 10800 1500 10120 1500 10120 1731 10800 1808 10800 19965 2312 19984 2258 20196 2965 20273 2285 20273 2312 20465 5767 20504 12840 20504 19233 20465 19288 20234 19260 20004 10773 19965 10800 1808 11426 1731 11426 1577 10800 1500 12568 1366 12595 1212 11290 1193 9059 1193">
+          <v:imagedata r:id="rId1" o:title="aa-carta-intestata"/>
+          <w10:wrap anchorx="margin" anchory="margin"/>
+        </v:shape>
+      </w:pict>
     </w:r>
   </w:p>
 </w:hdr>
 </file>
 
 <file path=word/numbering.xml><?xml version="1.0" encoding="utf-8"?>
-<w:numbering xmlns:wpc="http://schemas.microsoft.com/office/word/2010/wordprocessingCanvas" xmlns:cx="http://schemas.microsoft.com/office/drawing/2014/chartex" xmlns:cx1="http://schemas.microsoft.com/office/drawing/2015/9/8/chartex" xmlns:cx2="http://schemas.microsoft.com/office/drawing/2015/10/21/chartex" xmlns:cx3="http://schemas.microsoft.com/office/drawing/2016/5/9/chartex" xmlns:cx4="http://schemas.microsoft.com/office/drawing/2016/5/10/chartex" xmlns:cx5="http://schemas.microsoft.com/office/drawing/2016/5/11/chartex" xmlns:cx6="http://schemas.microsoft.com/office/drawing/2016/5/12/chartex" xmlns:cx7="http://schemas.microsoft.com/office/drawing/2016/5/13/chartex" xmlns:cx8="http://schemas.microsoft.com/office/drawing/2016/5/14/chartex" xmlns:mc="http://schemas.openxmlformats.org/markup-compatibility/2006" xmlns:aink="http://schemas.microsoft.com/office/drawing/2016/ink" xmlns:am3d="http://schemas.microsoft.com/office/drawing/2017/model3d" xmlns:o="urn:schemas-microsoft-com:office:office" xmlns:r="http://schemas.openxmlformats.org/officeDocument/2006/relationships" xmlns:m="http://schemas.openxmlformats.org/officeDocument/2006/math" xmlns:v="urn:schemas-microsoft-com:vml" xmlns:wp14="http://schemas.microsoft.com/office/word/2010/wordprocessingDrawing" xmlns:wp="http://schemas.openxmlformats.org/drawingml/2006/wordprocessingDrawing" xmlns:w10="urn:schemas-microsoft-com:office:word" xmlns:w="http://schemas.openxmlformats.org/wordprocessingml/2006/main" xmlns:w14="http://schemas.microsoft.com/office/word/2010/wordml" xmlns:w15="http://schemas.microsoft.com/office/word/2012/wordml" xmlns:w16cid="http://schemas.microsoft.com/office/word/2016/wordml/cid" xmlns:w16se="http://schemas.microsoft.com/office/word/2015/wordml/symex" xmlns:wpg="http://schemas.microsoft.com/office/word/2010/wordprocessingGroup" xmlns:wpi="http://schemas.microsoft.com/office/word/2010/wordprocessingInk" xmlns:wne="http://schemas.microsoft.com/office/word/2006/wordml" xmlns:wps="http://schemas.microsoft.com/office/word/2010/wordprocessingShape" mc:Ignorable="w14 w15 w16se w16cid wp14">
+<w:numbering xmlns:wpc="http://schemas.microsoft.com/office/word/2010/wordprocessingCanvas" xmlns:cx="http://schemas.microsoft.com/office/drawing/2014/chartex" xmlns:cx1="http://schemas.microsoft.com/office/drawing/2015/9/8/chartex" xmlns:mc="http://schemas.openxmlformats.org/markup-compatibility/2006" xmlns:o="urn:schemas-microsoft-com:office:office" xmlns:r="http://schemas.openxmlformats.org/officeDocument/2006/relationships" xmlns:m="http://schemas.openxmlformats.org/officeDocument/2006/math" xmlns:v="urn:schemas-microsoft-com:vml" xmlns:wp14="http://schemas.microsoft.com/office/word/2010/wordprocessingDrawing" xmlns:wp="http://schemas.openxmlformats.org/drawingml/2006/wordprocessingDrawing" xmlns:w10="urn:schemas-microsoft-com:office:word" xmlns:w="http://schemas.openxmlformats.org/wordprocessingml/2006/main" xmlns:w14="http://schemas.microsoft.com/office/word/2010/wordml" xmlns:w15="http://schemas.microsoft.com/office/word/2012/wordml" xmlns:w16se="http://schemas.microsoft.com/office/word/2015/wordml/symex" xmlns:wpg="http://schemas.microsoft.com/office/word/2010/wordprocessingGroup" xmlns:wpi="http://schemas.microsoft.com/office/word/2010/wordprocessingInk" xmlns:wne="http://schemas.microsoft.com/office/word/2006/wordml" xmlns:wps="http://schemas.microsoft.com/office/word/2010/wordprocessingShape" mc:Ignorable="w14 w15 w16se wp14">
   <w:abstractNum w:abstractNumId="0" w15:restartNumberingAfterBreak="0">
     <w:nsid w:val="01357A4B"/>
     <w:multiLevelType w:val="hybridMultilevel"/>
@@ -7778,7 +7524,7 @@
 </file>
 
 <file path=word/styles.xml><?xml version="1.0" encoding="utf-8"?>
-<w:styles xmlns:mc="http://schemas.openxmlformats.org/markup-compatibility/2006" xmlns:r="http://schemas.openxmlformats.org/officeDocument/2006/relationships" xmlns:w="http://schemas.openxmlformats.org/wordprocessingml/2006/main" xmlns:w14="http://schemas.microsoft.com/office/word/2010/wordml" xmlns:w15="http://schemas.microsoft.com/office/word/2012/wordml" xmlns:w16cid="http://schemas.microsoft.com/office/word/2016/wordml/cid" xmlns:w16se="http://schemas.microsoft.com/office/word/2015/wordml/symex" mc:Ignorable="w14 w15 w16se w16cid">
+<w:styles xmlns:mc="http://schemas.openxmlformats.org/markup-compatibility/2006" xmlns:r="http://schemas.openxmlformats.org/officeDocument/2006/relationships" xmlns:w="http://schemas.openxmlformats.org/wordprocessingml/2006/main" xmlns:w14="http://schemas.microsoft.com/office/word/2010/wordml" xmlns:w15="http://schemas.microsoft.com/office/word/2012/wordml" xmlns:w16se="http://schemas.microsoft.com/office/word/2015/wordml/symex" mc:Ignorable="w14 w15 w16se">
   <w:docDefaults>
     <w:rPrDefault>
       <w:rPr>
@@ -7794,7 +7540,7 @@
       </w:pPr>
     </w:pPrDefault>
   </w:docDefaults>
-  <w:latentStyles w:defLockedState="0" w:defUIPriority="99" w:defSemiHidden="0" w:defUnhideWhenUsed="0" w:defQFormat="0" w:count="375">
+  <w:latentStyles w:defLockedState="0" w:defUIPriority="99" w:defSemiHidden="0" w:defUnhideWhenUsed="0" w:defQFormat="0" w:count="371">
     <w:lsdException w:name="Normal" w:uiPriority="0" w:qFormat="1"/>
     <w:lsdException w:name="heading 1" w:uiPriority="0" w:qFormat="1"/>
     <w:lsdException w:name="heading 2" w:semiHidden="1" w:uiPriority="9" w:unhideWhenUsed="1" w:qFormat="1"/>
@@ -8157,22 +7903,18 @@
     <w:lsdException w:name="List Table 5 Dark Accent 6" w:uiPriority="50"/>
     <w:lsdException w:name="List Table 6 Colorful Accent 6" w:uiPriority="51"/>
     <w:lsdException w:name="List Table 7 Colorful Accent 6" w:uiPriority="52"/>
-    <w:lsdException w:name="Mention" w:semiHidden="1" w:unhideWhenUsed="1"/>
-    <w:lsdException w:name="Smart Hyperlink" w:semiHidden="1" w:unhideWhenUsed="1"/>
-    <w:lsdException w:name="Hashtag" w:semiHidden="1" w:unhideWhenUsed="1"/>
-    <w:lsdException w:name="Unresolved Mention" w:semiHidden="1" w:unhideWhenUsed="1"/>
   </w:latentStyles>
   <w:style w:type="paragraph" w:default="1" w:styleId="Normal">
     <w:name w:val="Normal"/>
     <w:qFormat/>
     <w:rsid w:val="00C2009B"/>
   </w:style>
-  <w:style w:type="paragraph" w:styleId="Titre1">
+  <w:style w:type="paragraph" w:styleId="Heading1">
     <w:name w:val="heading 1"/>
     <w:aliases w:val="Titre 1 Acte"/>
     <w:basedOn w:val="Normal"/>
     <w:next w:val="Normal"/>
-    <w:link w:val="Titre1Car"/>
+    <w:link w:val="Heading1Char"/>
     <w:qFormat/>
     <w:rsid w:val="0054537B"/>
     <w:pPr>
@@ -8189,13 +7931,13 @@
       <w:lang w:val="fr-FR" w:eastAsia="zh-CN"/>
     </w:rPr>
   </w:style>
-  <w:style w:type="character" w:default="1" w:styleId="Policepardfaut">
+  <w:style w:type="character" w:default="1" w:styleId="DefaultParagraphFont">
     <w:name w:val="Default Paragraph Font"/>
     <w:uiPriority w:val="1"/>
     <w:semiHidden/>
     <w:unhideWhenUsed/>
   </w:style>
-  <w:style w:type="table" w:default="1" w:styleId="TableauNormal">
+  <w:style w:type="table" w:default="1" w:styleId="TableNormal">
     <w:name w:val="Normal Table"/>
     <w:uiPriority w:val="99"/>
     <w:semiHidden/>
@@ -8210,16 +7952,16 @@
       </w:tblCellMar>
     </w:tblPr>
   </w:style>
-  <w:style w:type="numbering" w:default="1" w:styleId="Aucuneliste">
+  <w:style w:type="numbering" w:default="1" w:styleId="NoList">
     <w:name w:val="No List"/>
     <w:uiPriority w:val="99"/>
     <w:semiHidden/>
     <w:unhideWhenUsed/>
   </w:style>
-  <w:style w:type="paragraph" w:styleId="En-tte">
+  <w:style w:type="paragraph" w:styleId="Header">
     <w:name w:val="header"/>
     <w:basedOn w:val="Normal"/>
-    <w:link w:val="En-tteCar"/>
+    <w:link w:val="HeaderChar"/>
     <w:uiPriority w:val="99"/>
     <w:unhideWhenUsed/>
     <w:rsid w:val="001835ED"/>
@@ -8231,17 +7973,17 @@
       <w:spacing w:after="0"/>
     </w:pPr>
   </w:style>
-  <w:style w:type="character" w:customStyle="1" w:styleId="En-tteCar">
-    <w:name w:val="En-tête Car"/>
-    <w:basedOn w:val="Policepardfaut"/>
-    <w:link w:val="En-tte"/>
+  <w:style w:type="character" w:customStyle="1" w:styleId="HeaderChar">
+    <w:name w:val="Header Char"/>
+    <w:basedOn w:val="DefaultParagraphFont"/>
+    <w:link w:val="Header"/>
     <w:uiPriority w:val="99"/>
     <w:rsid w:val="001835ED"/>
   </w:style>
-  <w:style w:type="paragraph" w:styleId="Pieddepage">
+  <w:style w:type="paragraph" w:styleId="Footer">
     <w:name w:val="footer"/>
     <w:basedOn w:val="Normal"/>
-    <w:link w:val="PieddepageCar"/>
+    <w:link w:val="FooterChar"/>
     <w:uiPriority w:val="99"/>
     <w:unhideWhenUsed/>
     <w:rsid w:val="001835ED"/>
@@ -8253,18 +7995,18 @@
       <w:spacing w:after="0"/>
     </w:pPr>
   </w:style>
-  <w:style w:type="character" w:customStyle="1" w:styleId="PieddepageCar">
-    <w:name w:val="Pied de page Car"/>
-    <w:basedOn w:val="Policepardfaut"/>
-    <w:link w:val="Pieddepage"/>
+  <w:style w:type="character" w:customStyle="1" w:styleId="FooterChar">
+    <w:name w:val="Footer Char"/>
+    <w:basedOn w:val="DefaultParagraphFont"/>
+    <w:link w:val="Footer"/>
     <w:uiPriority w:val="99"/>
     <w:qFormat/>
     <w:rsid w:val="001835ED"/>
   </w:style>
-  <w:style w:type="paragraph" w:styleId="Textedebulles">
+  <w:style w:type="paragraph" w:styleId="BalloonText">
     <w:name w:val="Balloon Text"/>
     <w:basedOn w:val="Normal"/>
-    <w:link w:val="TextedebullesCar"/>
+    <w:link w:val="BalloonTextChar"/>
     <w:uiPriority w:val="99"/>
     <w:semiHidden/>
     <w:unhideWhenUsed/>
@@ -8278,10 +8020,10 @@
       <w:szCs w:val="18"/>
     </w:rPr>
   </w:style>
-  <w:style w:type="character" w:customStyle="1" w:styleId="TextedebullesCar">
-    <w:name w:val="Texte de bulles Car"/>
-    <w:basedOn w:val="Policepardfaut"/>
-    <w:link w:val="Textedebulles"/>
+  <w:style w:type="character" w:customStyle="1" w:styleId="BalloonTextChar">
+    <w:name w:val="Balloon Text Char"/>
+    <w:basedOn w:val="DefaultParagraphFont"/>
+    <w:link w:val="BalloonText"/>
     <w:uiPriority w:val="99"/>
     <w:semiHidden/>
     <w:rsid w:val="00D821AE"/>
@@ -8308,14 +8050,14 @@
   </w:style>
   <w:style w:type="character" w:customStyle="1" w:styleId="bold1">
     <w:name w:val="bold1"/>
-    <w:basedOn w:val="Policepardfaut"/>
+    <w:basedOn w:val="DefaultParagraphFont"/>
     <w:rsid w:val="00670267"/>
     <w:rPr>
       <w:b/>
       <w:bCs/>
     </w:rPr>
   </w:style>
-  <w:style w:type="paragraph" w:styleId="Paragraphedeliste">
+  <w:style w:type="paragraph" w:styleId="ListParagraph">
     <w:name w:val="List Paragraph"/>
     <w:basedOn w:val="Normal"/>
     <w:uiPriority w:val="34"/>
@@ -8341,10 +8083,10 @@
       <w:lang w:val="fr-FR" w:eastAsia="fr-FR"/>
     </w:rPr>
   </w:style>
-  <w:style w:type="paragraph" w:styleId="Notedebasdepage">
+  <w:style w:type="paragraph" w:styleId="FootnoteText">
     <w:name w:val="footnote text"/>
     <w:basedOn w:val="Normal"/>
-    <w:link w:val="NotedebasdepageCar"/>
+    <w:link w:val="FootnoteTextChar"/>
     <w:uiPriority w:val="99"/>
     <w:unhideWhenUsed/>
     <w:rsid w:val="004A1B6D"/>
@@ -8356,10 +8098,10 @@
       <w:szCs w:val="20"/>
     </w:rPr>
   </w:style>
-  <w:style w:type="character" w:customStyle="1" w:styleId="NotedebasdepageCar">
-    <w:name w:val="Note de bas de page Car"/>
-    <w:basedOn w:val="Policepardfaut"/>
-    <w:link w:val="Notedebasdepage"/>
+  <w:style w:type="character" w:customStyle="1" w:styleId="FootnoteTextChar">
+    <w:name w:val="Footnote Text Char"/>
+    <w:basedOn w:val="DefaultParagraphFont"/>
+    <w:link w:val="FootnoteText"/>
     <w:uiPriority w:val="99"/>
     <w:rsid w:val="004A1B6D"/>
     <w:rPr>
@@ -8367,9 +8109,9 @@
       <w:szCs w:val="20"/>
     </w:rPr>
   </w:style>
-  <w:style w:type="character" w:styleId="Appelnotedebasdep">
+  <w:style w:type="character" w:styleId="FootnoteReference">
     <w:name w:val="footnote reference"/>
-    <w:basedOn w:val="Policepardfaut"/>
+    <w:basedOn w:val="DefaultParagraphFont"/>
     <w:uiPriority w:val="99"/>
     <w:unhideWhenUsed/>
     <w:rsid w:val="004A1B6D"/>
@@ -8393,10 +8135,10 @@
       <w:lang w:val="fr-FR"/>
     </w:rPr>
   </w:style>
-  <w:style w:type="paragraph" w:styleId="Textebrut">
+  <w:style w:type="paragraph" w:styleId="PlainText">
     <w:name w:val="Plain Text"/>
     <w:basedOn w:val="Normal"/>
-    <w:link w:val="TextebrutCar"/>
+    <w:link w:val="PlainTextChar"/>
     <w:uiPriority w:val="99"/>
     <w:unhideWhenUsed/>
     <w:rsid w:val="004A1B6D"/>
@@ -8409,10 +8151,10 @@
       <w:lang w:val="fr-FR"/>
     </w:rPr>
   </w:style>
-  <w:style w:type="character" w:customStyle="1" w:styleId="TextebrutCar">
-    <w:name w:val="Texte brut Car"/>
-    <w:basedOn w:val="Policepardfaut"/>
-    <w:link w:val="Textebrut"/>
+  <w:style w:type="character" w:customStyle="1" w:styleId="PlainTextChar">
+    <w:name w:val="Plain Text Char"/>
+    <w:basedOn w:val="DefaultParagraphFont"/>
+    <w:link w:val="PlainText"/>
     <w:uiPriority w:val="99"/>
     <w:rsid w:val="004A1B6D"/>
     <w:rPr>
@@ -8421,10 +8163,10 @@
       <w:lang w:val="fr-FR"/>
     </w:rPr>
   </w:style>
-  <w:style w:type="paragraph" w:styleId="Notedefin">
+  <w:style w:type="paragraph" w:styleId="EndnoteText">
     <w:name w:val="endnote text"/>
     <w:basedOn w:val="Normal"/>
-    <w:link w:val="NotedefinCar"/>
+    <w:link w:val="EndnoteTextChar"/>
     <w:uiPriority w:val="99"/>
     <w:semiHidden/>
     <w:unhideWhenUsed/>
@@ -8437,10 +8179,10 @@
       <w:szCs w:val="20"/>
     </w:rPr>
   </w:style>
-  <w:style w:type="character" w:customStyle="1" w:styleId="NotedefinCar">
-    <w:name w:val="Note de fin Car"/>
-    <w:basedOn w:val="Policepardfaut"/>
-    <w:link w:val="Notedefin"/>
+  <w:style w:type="character" w:customStyle="1" w:styleId="EndnoteTextChar">
+    <w:name w:val="Endnote Text Char"/>
+    <w:basedOn w:val="DefaultParagraphFont"/>
+    <w:link w:val="EndnoteText"/>
     <w:uiPriority w:val="99"/>
     <w:semiHidden/>
     <w:rsid w:val="004A1B6D"/>
@@ -8449,9 +8191,9 @@
       <w:szCs w:val="20"/>
     </w:rPr>
   </w:style>
-  <w:style w:type="character" w:styleId="Marquedecommentaire">
+  <w:style w:type="character" w:styleId="CommentReference">
     <w:name w:val="annotation reference"/>
-    <w:basedOn w:val="Policepardfaut"/>
+    <w:basedOn w:val="DefaultParagraphFont"/>
     <w:uiPriority w:val="99"/>
     <w:unhideWhenUsed/>
     <w:rsid w:val="004A1B6D"/>
@@ -8460,10 +8202,10 @@
       <w:szCs w:val="16"/>
     </w:rPr>
   </w:style>
-  <w:style w:type="paragraph" w:styleId="Commentaire">
+  <w:style w:type="paragraph" w:styleId="CommentText">
     <w:name w:val="annotation text"/>
     <w:basedOn w:val="Normal"/>
-    <w:link w:val="CommentaireCar"/>
+    <w:link w:val="CommentTextChar"/>
     <w:uiPriority w:val="99"/>
     <w:unhideWhenUsed/>
     <w:rsid w:val="004A1B6D"/>
@@ -8472,10 +8214,10 @@
       <w:szCs w:val="20"/>
     </w:rPr>
   </w:style>
-  <w:style w:type="character" w:customStyle="1" w:styleId="CommentaireCar">
-    <w:name w:val="Commentaire Car"/>
-    <w:basedOn w:val="Policepardfaut"/>
-    <w:link w:val="Commentaire"/>
+  <w:style w:type="character" w:customStyle="1" w:styleId="CommentTextChar">
+    <w:name w:val="Comment Text Char"/>
+    <w:basedOn w:val="DefaultParagraphFont"/>
+    <w:link w:val="CommentText"/>
     <w:uiPriority w:val="99"/>
     <w:rsid w:val="004A1B6D"/>
     <w:rPr>
@@ -8483,11 +8225,11 @@
       <w:szCs w:val="20"/>
     </w:rPr>
   </w:style>
-  <w:style w:type="paragraph" w:styleId="Objetducommentaire">
+  <w:style w:type="paragraph" w:styleId="CommentSubject">
     <w:name w:val="annotation subject"/>
-    <w:basedOn w:val="Commentaire"/>
-    <w:next w:val="Commentaire"/>
-    <w:link w:val="ObjetducommentaireCar"/>
+    <w:basedOn w:val="CommentText"/>
+    <w:next w:val="CommentText"/>
+    <w:link w:val="CommentSubjectChar"/>
     <w:uiPriority w:val="99"/>
     <w:unhideWhenUsed/>
     <w:rsid w:val="004A1B6D"/>
@@ -8496,10 +8238,10 @@
       <w:bCs/>
     </w:rPr>
   </w:style>
-  <w:style w:type="character" w:customStyle="1" w:styleId="ObjetducommentaireCar">
-    <w:name w:val="Objet du commentaire Car"/>
-    <w:basedOn w:val="CommentaireCar"/>
-    <w:link w:val="Objetducommentaire"/>
+  <w:style w:type="character" w:customStyle="1" w:styleId="CommentSubjectChar">
+    <w:name w:val="Comment Subject Char"/>
+    <w:basedOn w:val="CommentTextChar"/>
+    <w:link w:val="CommentSubject"/>
     <w:uiPriority w:val="99"/>
     <w:rsid w:val="004A1B6D"/>
     <w:rPr>
@@ -8509,7 +8251,7 @@
       <w:szCs w:val="20"/>
     </w:rPr>
   </w:style>
-  <w:style w:type="paragraph" w:styleId="Rvision">
+  <w:style w:type="paragraph" w:styleId="Revision">
     <w:name w:val="Revision"/>
     <w:hidden/>
     <w:uiPriority w:val="99"/>
@@ -8518,18 +8260,18 @@
       <w:spacing w:after="0"/>
     </w:pPr>
   </w:style>
-  <w:style w:type="character" w:styleId="Numrodepage">
+  <w:style w:type="character" w:styleId="PageNumber">
     <w:name w:val="page number"/>
-    <w:basedOn w:val="Policepardfaut"/>
+    <w:basedOn w:val="DefaultParagraphFont"/>
     <w:uiPriority w:val="99"/>
     <w:semiHidden/>
     <w:unhideWhenUsed/>
     <w:rsid w:val="004A1B6D"/>
   </w:style>
-  <w:style w:type="paragraph" w:styleId="Corpsdetexte">
+  <w:style w:type="paragraph" w:styleId="BodyText">
     <w:name w:val="Body Text"/>
     <w:basedOn w:val="Normal"/>
-    <w:link w:val="CorpsdetexteCar"/>
+    <w:link w:val="BodyTextChar"/>
     <w:rsid w:val="000576E3"/>
     <w:pPr>
       <w:spacing w:after="0"/>
@@ -8541,10 +8283,10 @@
       <w:lang w:val="fr-FR" w:eastAsia="fr-FR"/>
     </w:rPr>
   </w:style>
-  <w:style w:type="character" w:customStyle="1" w:styleId="CorpsdetexteCar">
-    <w:name w:val="Corps de texte Car"/>
-    <w:basedOn w:val="Policepardfaut"/>
-    <w:link w:val="Corpsdetexte"/>
+  <w:style w:type="character" w:customStyle="1" w:styleId="BodyTextChar">
+    <w:name w:val="Body Text Char"/>
+    <w:basedOn w:val="DefaultParagraphFont"/>
+    <w:link w:val="BodyText"/>
     <w:rsid w:val="000576E3"/>
     <w:rPr>
       <w:rFonts w:ascii="Univers (W1)" w:eastAsia="Times New Roman" w:hAnsi="Univers (W1)" w:cs="Times New Roman"/>
@@ -8552,11 +8294,11 @@
       <w:lang w:val="fr-FR" w:eastAsia="fr-FR"/>
     </w:rPr>
   </w:style>
-  <w:style w:type="character" w:customStyle="1" w:styleId="Titre1Car">
-    <w:name w:val="Titre 1 Car"/>
-    <w:aliases w:val="Titre 1 Acte Car"/>
-    <w:basedOn w:val="Policepardfaut"/>
-    <w:link w:val="Titre1"/>
+  <w:style w:type="character" w:customStyle="1" w:styleId="Heading1Char">
+    <w:name w:val="Heading 1 Char"/>
+    <w:aliases w:val="Titre 1 Acte Char"/>
+    <w:basedOn w:val="DefaultParagraphFont"/>
+    <w:link w:val="Heading1"/>
     <w:rsid w:val="0054537B"/>
     <w:rPr>
       <w:rFonts w:ascii="Arial" w:eastAsia="SimSun" w:hAnsi="Arial" w:cs="Times New Roman"/>
@@ -8565,9 +8307,9 @@
       <w:lang w:val="fr-FR" w:eastAsia="zh-CN"/>
     </w:rPr>
   </w:style>
-  <w:style w:type="table" w:styleId="Grilledutableau">
+  <w:style w:type="table" w:styleId="TableGrid">
     <w:name w:val="Table Grid"/>
-    <w:basedOn w:val="TableauNormal"/>
+    <w:basedOn w:val="TableNormal"/>
     <w:uiPriority w:val="59"/>
     <w:rsid w:val="00AC18F1"/>
     <w:pPr>
@@ -8910,7 +8652,7 @@
 </file>
 
 <file path=customXml/itemProps1.xml><?xml version="1.0" encoding="utf-8"?>
-<ds:datastoreItem xmlns:ds="http://schemas.openxmlformats.org/officeDocument/2006/customXml" ds:itemID="{EAD2E418-0572-B74C-ACD4-8F0DBED12283}">
+<ds:datastoreItem xmlns:ds="http://schemas.openxmlformats.org/officeDocument/2006/customXml" ds:itemID="{F7E5D8E3-FAB3-4090-9406-AE92E03B5170}">
   <ds:schemaRefs>
     <ds:schemaRef ds:uri="http://schemas.openxmlformats.org/officeDocument/2006/bibliography"/>
   </ds:schemaRefs>

</xml_diff>